<commit_message>
continued adding, committing to record incase of crash.
</commit_message>
<xml_diff>
--- a/module_1/milestone_1.docx
+++ b/module_1/milestone_1.docx
@@ -6,6 +6,8 @@
       <w:pPr>
         <w:pStyle w:val="Title"/>
       </w:pPr>
+      <w:bookmarkStart w:id="0" w:name="_GoBack"/>
+      <w:bookmarkEnd w:id="0"/>
       <w:r>
         <w:t>Northern California Winery Sales</w:t>
       </w:r>
@@ -39,7 +41,7 @@
       </w:pPr>
       <w:r>
         <w:lastRenderedPageBreak/>
-        <w:t>Abstract</w:t>
+        <w:t>Executive Summary</w:t>
       </w:r>
     </w:p>
     <w:p>
@@ -72,7 +74,6 @@
           <w:showingPlcHdr/>
           <w15:appearance w15:val="hidden"/>
         </w:sdtPr>
-        <w:sdtEndPr/>
         <w:sdtContent>
           <w:r>
             <w:t xml:space="preserve">Add keywords here. To replace this (or any) tip text with your own, just select it and then start typing. </w:t>
@@ -257,60 +258,20 @@
       <w:r>
         <w:t>Analysis</w:t>
       </w:r>
-      <w:bookmarkStart w:id="0" w:name="_GoBack"/>
-      <w:bookmarkEnd w:id="0"/>
     </w:p>
     <w:p>
-      <w:sdt>
-        <w:sdtPr>
-          <w:alias w:val="Enter Paragraph Text:"/>
-          <w:tag w:val="Enter Paragraph Text:"/>
-          <w:id w:val="-1032563305"/>
-          <w:placeholder>
-            <w:docPart w:val="913334BD0EAD43E2846F2AA3797DBB70"/>
-          </w:placeholder>
-          <w:temporary/>
-          <w:showingPlcHdr/>
-          <w15:appearance w15:val="hidden"/>
-        </w:sdtPr>
-        <w:sdtEndPr/>
-        <w:sdtContent>
-          <w:r>
-            <w:t>The first two heading levels get their own paragraph, as shown here. Headings 3, 4, and 5 are run-in headings used at the beginning of the paragraph.</w:t>
-          </w:r>
-        </w:sdtContent>
-      </w:sdt>
+      <w:r>
+        <w:t>The analysis will consist of 2 parts.  First, an analysis of the data so that there is a clear understanding of the data that was provided.  Second, an analysis of the information contained in the data, with which knowledge will be generated.  This should all lead to insights that will inform the optimization task at hand.</w:t>
+      </w:r>
     </w:p>
-    <w:sdt>
-      <w:sdtPr>
-        <w:alias w:val="Enter heading 2:"/>
-        <w:tag w:val="Enter heading 2:"/>
-        <w:id w:val="1808819929"/>
-        <w:placeholder>
-          <w:docPart w:val="BCC4A835C56E48EE9F16E82AB83F7859"/>
-        </w:placeholder>
-        <w:temporary/>
-        <w:showingPlcHdr/>
-        <w15:appearance w15:val="hidden"/>
-      </w:sdtPr>
-      <w:sdtEndPr/>
-      <w:sdtContent>
-        <w:p>
-          <w:pPr>
-            <w:pStyle w:val="Heading2"/>
-          </w:pPr>
-          <w:r>
-            <w:t>Heading 2</w:t>
-          </w:r>
-          <w:r>
-            <w:rPr>
-              <w:rStyle w:val="FootnoteReference"/>
-            </w:rPr>
-            <w:t>1</w:t>
-          </w:r>
-        </w:p>
-      </w:sdtContent>
-    </w:sdt>
+    <w:p>
+      <w:pPr>
+        <w:pStyle w:val="Heading2"/>
+      </w:pPr>
+      <w:r>
+        <w:t>Data</w:t>
+      </w:r>
+    </w:p>
     <w:p>
       <w:sdt>
         <w:sdtPr>
@@ -324,7 +285,6 @@
           <w:showingPlcHdr/>
           <w15:appearance w15:val="hidden"/>
         </w:sdtPr>
-        <w:sdtEndPr/>
         <w:sdtContent>
           <w:r>
             <w:t>For APA formatting requirements, it’s easy to just type your own footnote references and notes. To format a footnote reference, select the number and then, on the Home tab, in the Styles gallery, click Footnote Reference.</w:t>
@@ -353,11 +313,6 @@
           <w:showingPlcHdr/>
           <w15:appearance w15:val="hidden"/>
         </w:sdtPr>
-        <w:sdtEndPr>
-          <w:rPr>
-            <w:rStyle w:val="Heading3Char"/>
-          </w:rPr>
-        </w:sdtEndPr>
         <w:sdtContent>
           <w:r>
             <w:rPr>
@@ -391,7 +346,6 @@
           <w:showingPlcHdr/>
           <w15:appearance w15:val="hidden"/>
         </w:sdtPr>
-        <w:sdtEndPr/>
         <w:sdtContent>
           <w:r>
             <w:t xml:space="preserve">Include a period at the end of a run-in heading. Note that you can include consecutive paragraphs with their own headings, where appropriate. </w:t>
@@ -415,7 +369,6 @@
           <w:showingPlcHdr/>
           <w15:appearance w15:val="hidden"/>
         </w:sdtPr>
-        <w:sdtEndPr/>
         <w:sdtContent>
           <w:r>
             <w:rPr>
@@ -459,7 +412,6 @@
           <w:showingPlcHdr/>
           <w15:appearance w15:val="hidden"/>
         </w:sdtPr>
-        <w:sdtEndPr/>
         <w:sdtContent>
           <w:r>
             <w:t>When using headings, don’t skip levels. If you need a heading 3, 4, or 5 with no text following it before the next heading, just add a period at the end of the heading and then start a new paragraph for the subheading and its text.</w:t>
@@ -486,7 +438,6 @@
           <w:showingPlcHdr/>
           <w15:appearance w15:val="hidden"/>
         </w:sdtPr>
-        <w:sdtEndPr/>
         <w:sdtContent>
           <w:r>
             <w:rPr>
@@ -520,7 +471,6 @@
           <w:showingPlcHdr/>
           <w15:appearance w15:val="hidden"/>
         </w:sdtPr>
-        <w:sdtEndPr/>
         <w:sdtContent>
           <w:r>
             <w:t>Like all sections of your paper, references start on their own page, as you see on the page that follows. Just type in-text citations as you do any text of your paper, as shown at the end of this paragraph and the preceding paragraph.</w:t>
@@ -544,7 +494,6 @@
           <w:showingPlcHdr/>
           <w15:appearance w15:val="hidden"/>
         </w:sdtPr>
-        <w:sdtEndPr/>
         <w:sdtContent>
           <w:r>
             <w:t>To see this document with all layout and formatting, such as hanging indents, on the View tab of the ribbon, click Reading View.</w:t>
@@ -560,19 +509,17 @@
     <w:p/>
     <w:sdt>
       <w:sdtPr>
+        <w:rPr>
+          <w:rFonts w:asciiTheme="minorHAnsi" w:eastAsiaTheme="minorEastAsia" w:hAnsiTheme="minorHAnsi" w:cstheme="minorBidi"/>
+          <w:b w:val="0"/>
+          <w:bCs w:val="0"/>
+        </w:rPr>
         <w:id w:val="1438942149"/>
         <w:docPartObj>
           <w:docPartGallery w:val="Bibliographies"/>
           <w:docPartUnique/>
         </w:docPartObj>
       </w:sdtPr>
-      <w:sdtEndPr>
-        <w:rPr>
-          <w:rFonts w:asciiTheme="minorHAnsi" w:eastAsiaTheme="minorEastAsia" w:hAnsiTheme="minorHAnsi" w:cstheme="minorBidi"/>
-          <w:b w:val="0"/>
-          <w:bCs w:val="0"/>
-        </w:rPr>
-      </w:sdtEndPr>
       <w:sdtContent>
         <w:p>
           <w:pPr>
@@ -722,7 +669,6 @@
         <w:showingPlcHdr/>
         <w15:appearance w15:val="hidden"/>
       </w:sdtPr>
-      <w:sdtEndPr/>
       <w:sdtContent>
         <w:p>
           <w:r>
@@ -772,7 +718,6 @@
         <w:showingPlcHdr/>
         <w15:appearance w15:val="hidden"/>
       </w:sdtPr>
-      <w:sdtEndPr/>
       <w:sdtContent>
         <w:p>
           <w:pPr>
@@ -818,7 +763,6 @@
             <w:showingPlcHdr/>
             <w15:appearance w15:val="hidden"/>
           </w:sdtPr>
-          <w:sdtEndPr/>
           <w:sdtContent>
             <w:tc>
               <w:tcPr>
@@ -844,7 +788,6 @@
             <w:showingPlcHdr/>
             <w15:appearance w15:val="hidden"/>
           </w:sdtPr>
-          <w:sdtEndPr/>
           <w:sdtContent>
             <w:tc>
               <w:tcPr>
@@ -870,7 +813,6 @@
             <w:showingPlcHdr/>
             <w15:appearance w15:val="hidden"/>
           </w:sdtPr>
-          <w:sdtEndPr/>
           <w:sdtContent>
             <w:tc>
               <w:tcPr>
@@ -896,7 +838,6 @@
             <w:showingPlcHdr/>
             <w15:appearance w15:val="hidden"/>
           </w:sdtPr>
-          <w:sdtEndPr/>
           <w:sdtContent>
             <w:tc>
               <w:tcPr>
@@ -922,7 +863,6 @@
             <w:showingPlcHdr/>
             <w15:appearance w15:val="hidden"/>
           </w:sdtPr>
-          <w:sdtEndPr/>
           <w:sdtContent>
             <w:tc>
               <w:tcPr>
@@ -950,7 +890,6 @@
             <w:showingPlcHdr/>
             <w15:appearance w15:val="hidden"/>
           </w:sdtPr>
-          <w:sdtEndPr/>
           <w:sdtContent>
             <w:tc>
               <w:tcPr>
@@ -976,7 +915,6 @@
             <w:showingPlcHdr/>
             <w15:appearance w15:val="hidden"/>
           </w:sdtPr>
-          <w:sdtEndPr/>
           <w:sdtContent>
             <w:tc>
               <w:tcPr>
@@ -1002,7 +940,6 @@
             <w:showingPlcHdr/>
             <w15:appearance w15:val="hidden"/>
           </w:sdtPr>
-          <w:sdtEndPr/>
           <w:sdtContent>
             <w:tc>
               <w:tcPr>
@@ -1028,7 +965,6 @@
             <w:showingPlcHdr/>
             <w15:appearance w15:val="hidden"/>
           </w:sdtPr>
-          <w:sdtEndPr/>
           <w:sdtContent>
             <w:tc>
               <w:tcPr>
@@ -1054,7 +990,6 @@
             <w:showingPlcHdr/>
             <w15:appearance w15:val="hidden"/>
           </w:sdtPr>
-          <w:sdtEndPr/>
           <w:sdtContent>
             <w:tc>
               <w:tcPr>
@@ -1082,7 +1017,6 @@
             <w:showingPlcHdr/>
             <w15:appearance w15:val="hidden"/>
           </w:sdtPr>
-          <w:sdtEndPr/>
           <w:sdtContent>
             <w:tc>
               <w:tcPr>
@@ -1108,7 +1042,6 @@
             <w:showingPlcHdr/>
             <w15:appearance w15:val="hidden"/>
           </w:sdtPr>
-          <w:sdtEndPr/>
           <w:sdtContent>
             <w:tc>
               <w:tcPr>
@@ -1134,7 +1067,6 @@
             <w:showingPlcHdr/>
             <w15:appearance w15:val="hidden"/>
           </w:sdtPr>
-          <w:sdtEndPr/>
           <w:sdtContent>
             <w:tc>
               <w:tcPr>
@@ -1160,7 +1092,6 @@
             <w:showingPlcHdr/>
             <w15:appearance w15:val="hidden"/>
           </w:sdtPr>
-          <w:sdtEndPr/>
           <w:sdtContent>
             <w:tc>
               <w:tcPr>
@@ -1186,7 +1117,6 @@
             <w:showingPlcHdr/>
             <w15:appearance w15:val="hidden"/>
           </w:sdtPr>
-          <w:sdtEndPr/>
           <w:sdtContent>
             <w:tc>
               <w:tcPr>
@@ -1214,7 +1144,6 @@
             <w:showingPlcHdr/>
             <w15:appearance w15:val="hidden"/>
           </w:sdtPr>
-          <w:sdtEndPr/>
           <w:sdtContent>
             <w:tc>
               <w:tcPr>
@@ -1240,7 +1169,6 @@
             <w:showingPlcHdr/>
             <w15:appearance w15:val="hidden"/>
           </w:sdtPr>
-          <w:sdtEndPr/>
           <w:sdtContent>
             <w:tc>
               <w:tcPr>
@@ -1266,7 +1194,6 @@
             <w:showingPlcHdr/>
             <w15:appearance w15:val="hidden"/>
           </w:sdtPr>
-          <w:sdtEndPr/>
           <w:sdtContent>
             <w:tc>
               <w:tcPr>
@@ -1292,7 +1219,6 @@
             <w:showingPlcHdr/>
             <w15:appearance w15:val="hidden"/>
           </w:sdtPr>
-          <w:sdtEndPr/>
           <w:sdtContent>
             <w:tc>
               <w:tcPr>
@@ -1318,7 +1244,6 @@
             <w:showingPlcHdr/>
             <w15:appearance w15:val="hidden"/>
           </w:sdtPr>
-          <w:sdtEndPr/>
           <w:sdtContent>
             <w:tc>
               <w:tcPr>
@@ -1346,7 +1271,6 @@
             <w:showingPlcHdr/>
             <w15:appearance w15:val="hidden"/>
           </w:sdtPr>
-          <w:sdtEndPr/>
           <w:sdtContent>
             <w:tc>
               <w:tcPr>
@@ -1372,7 +1296,6 @@
             <w:showingPlcHdr/>
             <w15:appearance w15:val="hidden"/>
           </w:sdtPr>
-          <w:sdtEndPr/>
           <w:sdtContent>
             <w:tc>
               <w:tcPr>
@@ -1398,7 +1321,6 @@
             <w:showingPlcHdr/>
             <w15:appearance w15:val="hidden"/>
           </w:sdtPr>
-          <w:sdtEndPr/>
           <w:sdtContent>
             <w:tc>
               <w:tcPr>
@@ -1424,7 +1346,6 @@
             <w:showingPlcHdr/>
             <w15:appearance w15:val="hidden"/>
           </w:sdtPr>
-          <w:sdtEndPr/>
           <w:sdtContent>
             <w:tc>
               <w:tcPr>
@@ -1450,7 +1371,6 @@
             <w:showingPlcHdr/>
             <w15:appearance w15:val="hidden"/>
           </w:sdtPr>
-          <w:sdtEndPr/>
           <w:sdtContent>
             <w:tc>
               <w:tcPr>
@@ -1478,7 +1398,6 @@
             <w:showingPlcHdr/>
             <w15:appearance w15:val="hidden"/>
           </w:sdtPr>
-          <w:sdtEndPr/>
           <w:sdtContent>
             <w:tc>
               <w:tcPr>
@@ -1504,7 +1423,6 @@
             <w:showingPlcHdr/>
             <w15:appearance w15:val="hidden"/>
           </w:sdtPr>
-          <w:sdtEndPr/>
           <w:sdtContent>
             <w:tc>
               <w:tcPr>
@@ -1530,7 +1448,6 @@
             <w:showingPlcHdr/>
             <w15:appearance w15:val="hidden"/>
           </w:sdtPr>
-          <w:sdtEndPr/>
           <w:sdtContent>
             <w:tc>
               <w:tcPr>
@@ -1556,7 +1473,6 @@
             <w:showingPlcHdr/>
             <w15:appearance w15:val="hidden"/>
           </w:sdtPr>
-          <w:sdtEndPr/>
           <w:sdtContent>
             <w:tc>
               <w:tcPr>
@@ -1582,7 +1498,6 @@
             <w:showingPlcHdr/>
             <w15:appearance w15:val="hidden"/>
           </w:sdtPr>
-          <w:sdtEndPr/>
           <w:sdtContent>
             <w:tc>
               <w:tcPr>
@@ -1610,7 +1525,6 @@
             <w:showingPlcHdr/>
             <w15:appearance w15:val="hidden"/>
           </w:sdtPr>
-          <w:sdtEndPr/>
           <w:sdtContent>
             <w:tc>
               <w:tcPr>
@@ -1636,7 +1550,6 @@
             <w:showingPlcHdr/>
             <w15:appearance w15:val="hidden"/>
           </w:sdtPr>
-          <w:sdtEndPr/>
           <w:sdtContent>
             <w:tc>
               <w:tcPr>
@@ -1662,7 +1575,6 @@
             <w:showingPlcHdr/>
             <w15:appearance w15:val="hidden"/>
           </w:sdtPr>
-          <w:sdtEndPr/>
           <w:sdtContent>
             <w:tc>
               <w:tcPr>
@@ -1688,7 +1600,6 @@
             <w:showingPlcHdr/>
             <w15:appearance w15:val="hidden"/>
           </w:sdtPr>
-          <w:sdtEndPr/>
           <w:sdtContent>
             <w:tc>
               <w:tcPr>
@@ -1714,7 +1625,6 @@
             <w:showingPlcHdr/>
             <w15:appearance w15:val="hidden"/>
           </w:sdtPr>
-          <w:sdtEndPr/>
           <w:sdtContent>
             <w:tc>
               <w:tcPr>
@@ -1755,7 +1665,6 @@
           <w:showingPlcHdr/>
           <w15:appearance w15:val="hidden"/>
         </w:sdtPr>
-        <w:sdtEndPr/>
         <w:sdtContent>
           <w:r>
             <w:t>Place all tables for your paper in a tables section, following references (and, if applicable, footnotes). Start a new page for each table, include a table number and table title for each, as shown on this page. All explanatory text appears in a table note that follows the table, such as this one. Use the Table/Figure style, available on the Home tab, in the Styles gallery, to get the spacing between table and note. Tables in APA format can use single or 1.5-line spacing. Include a heading for every row and column, even if the content seems obvious. A table style has been setup for this template that fits APA guidelines. To insert a table, on the Insert tab, click Table.</w:t>
@@ -2103,7 +2012,6 @@
               <w15:dataBinding w:prefixMappings="xmlns:ns0='http://schemas.microsoft.com/temp/samples' " w:xpath="/ns0:employees[1]/ns0:employee[1]/ns0:CustomerName[1]" w:storeItemID="{B98E728A-96FF-4995-885C-5AF887AB0C35}"/>
               <w15:appearance w15:val="hidden"/>
             </w:sdtPr>
-            <w:sdtEndPr/>
             <w:sdtContent>
               <w:r>
                 <w:t>Northern California Winery Sales</w:t>
@@ -2134,7 +2042,7 @@
             <w:rPr>
               <w:noProof/>
             </w:rPr>
-            <w:t>3</w:t>
+            <w:t>4</w:t>
           </w:r>
           <w:r>
             <w:rPr>
@@ -4874,64 +4782,6 @@
     </w:docPart>
     <w:docPart>
       <w:docPartPr>
-        <w:name w:val="913334BD0EAD43E2846F2AA3797DBB70"/>
-        <w:category>
-          <w:name w:val="General"/>
-          <w:gallery w:val="placeholder"/>
-        </w:category>
-        <w:types>
-          <w:type w:val="bbPlcHdr"/>
-        </w:types>
-        <w:behaviors>
-          <w:behavior w:val="content"/>
-        </w:behaviors>
-        <w:guid w:val="{6E2185A8-05E8-421E-A459-A06D8CEE0F71}"/>
-      </w:docPartPr>
-      <w:docPartBody>
-        <w:p>
-          <w:pPr>
-            <w:pStyle w:val="913334BD0EAD43E2846F2AA3797DBB70"/>
-          </w:pPr>
-          <w:r>
-            <w:t>The first two heading levels get their own paragraph, as shown here. Headings 3, 4, and 5 are run-in headings used at the beginning of the paragraph.</w:t>
-          </w:r>
-        </w:p>
-      </w:docPartBody>
-    </w:docPart>
-    <w:docPart>
-      <w:docPartPr>
-        <w:name w:val="BCC4A835C56E48EE9F16E82AB83F7859"/>
-        <w:category>
-          <w:name w:val="General"/>
-          <w:gallery w:val="placeholder"/>
-        </w:category>
-        <w:types>
-          <w:type w:val="bbPlcHdr"/>
-        </w:types>
-        <w:behaviors>
-          <w:behavior w:val="content"/>
-        </w:behaviors>
-        <w:guid w:val="{29784CDA-F9D5-4CF6-8A0F-791A528ADDEC}"/>
-      </w:docPartPr>
-      <w:docPartBody>
-        <w:p>
-          <w:pPr>
-            <w:pStyle w:val="BCC4A835C56E48EE9F16E82AB83F7859"/>
-          </w:pPr>
-          <w:r>
-            <w:t>Heading 2</w:t>
-          </w:r>
-          <w:r>
-            <w:rPr>
-              <w:rStyle w:val="FootnoteReference"/>
-            </w:rPr>
-            <w:t>1</w:t>
-          </w:r>
-        </w:p>
-      </w:docPartBody>
-    </w:docPart>
-    <w:docPart>
-      <w:docPartPr>
         <w:name w:val="C0825AC481E0414683BC6F561CC63F55"/>
         <w:category>
           <w:name w:val="General"/>
@@ -6191,16 +6041,15 @@
     <w:panose1 w:val="020B0502040204020203"/>
     <w:charset w:val="00"/>
     <w:family w:val="swiss"/>
-    <w:notTrueType/>
     <w:pitch w:val="variable"/>
-    <w:sig w:usb0="00000003" w:usb1="00000000" w:usb2="00000000" w:usb3="00000000" w:csb0="00000001" w:csb1="00000000"/>
+    <w:sig w:usb0="E4002EFF" w:usb1="C000E47F" w:usb2="00000009" w:usb3="00000000" w:csb0="000001FF" w:csb1="00000000"/>
   </w:font>
   <w:font w:name="Consolas">
     <w:panose1 w:val="020B0609020204030204"/>
     <w:charset w:val="00"/>
     <w:family w:val="modern"/>
     <w:pitch w:val="fixed"/>
-    <w:sig w:usb0="E00002FF" w:usb1="0000FCFF" w:usb2="00000001" w:usb3="00000000" w:csb0="0000019F" w:csb1="00000000"/>
+    <w:sig w:usb0="E00006FF" w:usb1="0000FCFF" w:usb2="00000001" w:usb3="00000000" w:csb0="0000019F" w:csb1="00000000"/>
   </w:font>
   <w:font w:name="Calibri">
     <w:panose1 w:val="020F0502020204030204"/>
@@ -6235,6 +6084,7 @@
   <w:rsids>
     <w:rsidRoot w:val="00526971"/>
     <w:rsid w:val="00060F4E"/>
+    <w:rsid w:val="000E768B"/>
     <w:rsid w:val="003055AB"/>
     <w:rsid w:val="00526971"/>
     <w:rsid w:val="00E802D1"/>
@@ -7292,7 +7142,7 @@
 </file>
 
 <file path=customXml/itemProps2.xml><?xml version="1.0" encoding="utf-8"?>
-<ds:datastoreItem xmlns:ds="http://schemas.openxmlformats.org/officeDocument/2006/customXml" ds:itemID="{27586007-A838-4D0E-A742-680D1E569E9C}">
+<ds:datastoreItem xmlns:ds="http://schemas.openxmlformats.org/officeDocument/2006/customXml" ds:itemID="{09849FBF-98CF-44C2-B288-75BB23AA8F5B}">
   <ds:schemaRefs>
     <ds:schemaRef ds:uri="http://schemas.openxmlformats.org/officeDocument/2006/bibliography"/>
   </ds:schemaRefs>

</xml_diff>

<commit_message>
continued writing...removed apa place holders for final milestone 1 project.
</commit_message>
<xml_diff>
--- a/module_1/milestone_1.docx
+++ b/module_1/milestone_1.docx
@@ -293,228 +293,40 @@
       <w:r>
         <w:t>This means that for each row, the business has provided the ability to know how much was sold, in dollars, by any of the three agents, in any of the three cities, for any of the three wines by month.  Questions that try to drill down to a more specific time frame, to whom the wine was sold, how much was sold at one time, or specific wine type (such as Zinfandel, Riesling, etc.) are all outside of the scope of this paper and cannot be answered with the data provided.</w:t>
       </w:r>
-      <w:bookmarkStart w:id="0" w:name="_GoBack"/>
-      <w:bookmarkEnd w:id="0"/>
     </w:p>
     <w:p>
       <w:pPr>
-        <w:pStyle w:val="Heading3"/>
+        <w:pStyle w:val="Heading2"/>
       </w:pPr>
-      <w:sdt>
-        <w:sdtPr>
-          <w:rPr>
-            <w:rStyle w:val="Heading3Char"/>
-            <w:b/>
-            <w:bCs/>
-          </w:rPr>
-          <w:alias w:val="Enter heading 3:"/>
-          <w:tag w:val="Enter heading 3:"/>
-          <w:id w:val="540102573"/>
-          <w:placeholder>
-            <w:docPart w:val="B2EB0F214DD04FC9B41C7D2A6916EC9F"/>
-          </w:placeholder>
-          <w:temporary/>
-          <w:showingPlcHdr/>
-          <w15:appearance w15:val="hidden"/>
-        </w:sdtPr>
-        <w:sdtEndPr>
-          <w:rPr>
-            <w:rStyle w:val="Heading3Char"/>
-          </w:rPr>
-        </w:sdtEndPr>
-        <w:sdtContent>
-          <w:r>
-            <w:rPr>
-              <w:rStyle w:val="Heading3Char"/>
-              <w:b/>
-              <w:bCs/>
-            </w:rPr>
-            <w:t>Heading 3</w:t>
-          </w:r>
-        </w:sdtContent>
-      </w:sdt>
       <w:r>
         <w:rPr>
           <w:rStyle w:val="Heading3Char"/>
           <w:b/>
           <w:bCs/>
         </w:rPr>
-        <w:t>.</w:t>
+        <w:t>Data Analysis</w:t>
       </w:r>
     </w:p>
     <w:p>
-      <w:sdt>
-        <w:sdtPr>
-          <w:alias w:val="Enter Paragraph Text:"/>
-          <w:tag w:val="Enter Paragraph Text:"/>
-          <w:id w:val="448216597"/>
-          <w:placeholder>
-            <w:docPart w:val="26BEB944C266458E99AD173935F544B6"/>
-          </w:placeholder>
-          <w:temporary/>
-          <w:showingPlcHdr/>
-          <w15:appearance w15:val="hidden"/>
-        </w:sdtPr>
-        <w:sdtEndPr/>
-        <w:sdtContent>
-          <w:r>
-            <w:t xml:space="preserve">Include a period at the end of a run-in heading. Note that you can include consecutive paragraphs with their own headings, where appropriate. </w:t>
-          </w:r>
-        </w:sdtContent>
-      </w:sdt>
+      <w:r>
+        <w:t>Starting with the broadest questions, the information that can be gleaned from this data will continue to be narrowed down.  Firstly, total sales by sales person should be reviewed.  Figure 1 shows that the grand total sales was about $767,239</w:t>
+      </w:r>
+      <w:r>
+        <w:t xml:space="preserve">, with Jane leading the trio with $269,805, Joe coming in second with $251,513, and Bill bringing up the rear with $245,921.  </w:t>
+      </w:r>
     </w:p>
     <w:p>
-      <w:pPr>
-        <w:pStyle w:val="Heading4"/>
-      </w:pPr>
-      <w:sdt>
-        <w:sdtPr>
-          <w:alias w:val="Enter heading 4:"/>
-          <w:tag w:val="Enter heading 4:"/>
-          <w:id w:val="901412898"/>
-          <w:placeholder>
-            <w:docPart w:val="DEDBD39411334113906190CE9EE1B8D6"/>
-          </w:placeholder>
-          <w:temporary/>
-          <w:showingPlcHdr/>
-          <w15:appearance w15:val="hidden"/>
-        </w:sdtPr>
-        <w:sdtEndPr/>
-        <w:sdtContent>
-          <w:r>
-            <w:rPr>
-              <w:rStyle w:val="Heading4Char"/>
-              <w:b/>
-              <w:bCs/>
-              <w:i/>
-              <w:iCs/>
-            </w:rPr>
-            <w:t>Heading 4</w:t>
-          </w:r>
-        </w:sdtContent>
-      </w:sdt>
-      <w:r>
-        <w:rPr>
-          <w:rStyle w:val="Heading4Char"/>
-          <w:b/>
-          <w:bCs/>
-          <w:i/>
-          <w:iCs/>
-        </w:rPr>
-        <w:t>.</w:t>
+      <w:r>
+        <w:t>Interestingly, that ranking is not consistent when the sales per different kind of wine is reviewed.  For example, figure 2 shows that Jane would still be ranked first but Joe</w:t>
+      </w:r>
+      <w:r>
+        <w:t xml:space="preserve"> and Bill change their rankings.  Specifically, Jane had $111,937, Bill had $95,536, and Joe had $91,888.</w:t>
       </w:r>
     </w:p>
     <w:p>
-      <w:pPr>
-        <w:rPr>
-          <w:b/>
-          <w:bCs/>
-        </w:rPr>
-      </w:pPr>
-      <w:sdt>
-        <w:sdtPr>
-          <w:alias w:val="Enter Paragraph Text:"/>
-          <w:tag w:val="Enter Paragraph Text:"/>
-          <w:id w:val="418754097"/>
-          <w:placeholder>
-            <w:docPart w:val="6EF1C0B3655440988498B2A199BFD20D"/>
-          </w:placeholder>
-          <w:temporary/>
-          <w:showingPlcHdr/>
-          <w15:appearance w15:val="hidden"/>
-        </w:sdtPr>
-        <w:sdtEndPr/>
-        <w:sdtContent>
-          <w:r>
-            <w:t>When using headings, don’t skip levels. If you need a heading 3, 4, or 5 with no text following it before the next heading, just add a period at the end of the heading and then start a new paragraph for the subheading and its text.</w:t>
-          </w:r>
-        </w:sdtContent>
-      </w:sdt>
-      <w:r>
-        <w:t xml:space="preserve"> (Last Name, Year)</w:t>
-      </w:r>
-    </w:p>
-    <w:p>
-      <w:pPr>
-        <w:pStyle w:val="Heading5"/>
-      </w:pPr>
-      <w:sdt>
-        <w:sdtPr>
-          <w:alias w:val="Enter heading 5:"/>
-          <w:tag w:val="Enter heading 5:"/>
-          <w:id w:val="-1713950659"/>
-          <w:placeholder>
-            <w:docPart w:val="7F25B46A585341F79667083FF6DB71B3"/>
-          </w:placeholder>
-          <w:temporary/>
-          <w:showingPlcHdr/>
-          <w15:appearance w15:val="hidden"/>
-        </w:sdtPr>
-        <w:sdtEndPr/>
-        <w:sdtContent>
-          <w:r>
-            <w:rPr>
-              <w:rStyle w:val="Heading5Char"/>
-              <w:i/>
-              <w:iCs/>
-            </w:rPr>
-            <w:t>Heading 5</w:t>
-          </w:r>
-        </w:sdtContent>
-      </w:sdt>
-      <w:r>
-        <w:rPr>
-          <w:rStyle w:val="Heading5Char"/>
-          <w:i/>
-          <w:iCs/>
-        </w:rPr>
-        <w:t>.</w:t>
-      </w:r>
-    </w:p>
-    <w:p>
-      <w:sdt>
-        <w:sdtPr>
-          <w:alias w:val="Enter Paragraph Text:"/>
-          <w:tag w:val="Enter Paragraph Text:"/>
-          <w:id w:val="1500621651"/>
-          <w:placeholder>
-            <w:docPart w:val="EE896C7F7FD446B2842FB2DFDA91AA38"/>
-          </w:placeholder>
-          <w:temporary/>
-          <w:showingPlcHdr/>
-          <w15:appearance w15:val="hidden"/>
-        </w:sdtPr>
-        <w:sdtEndPr/>
-        <w:sdtContent>
-          <w:r>
-            <w:t>Like all sections of your paper, references start on their own page, as you see on the page that follows. Just type in-text citations as you do any text of your paper, as shown at the end of this paragraph and the preceding paragraph.</w:t>
-          </w:r>
-        </w:sdtContent>
-      </w:sdt>
-      <w:r>
-        <w:t xml:space="preserve"> (Last Name, Year)</w:t>
-      </w:r>
-    </w:p>
-    <w:p>
-      <w:sdt>
-        <w:sdtPr>
-          <w:alias w:val="Enter Paragraph Text:"/>
-          <w:tag w:val="Enter Paragraph Text:"/>
-          <w:id w:val="-771783512"/>
-          <w:placeholder>
-            <w:docPart w:val="6202B4D6D3AC4130AD52F7BE61FE369D"/>
-          </w:placeholder>
-          <w:temporary/>
-          <w:showingPlcHdr/>
-          <w15:appearance w15:val="hidden"/>
-        </w:sdtPr>
-        <w:sdtEndPr/>
-        <w:sdtContent>
-          <w:r>
-            <w:t>To see this document with all layout and formatting, such as hanging indents, on the View tab of the ribbon, click Reading View.</w:t>
-          </w:r>
-        </w:sdtContent>
-      </w:sdt>
+      <w:r>
+        <w:t>Sales per type of wine are also a pertinent information point.  Figure 3 shows that white wine has a slight edge over red wine, $301,704 to $299,361, and organic wine is not sold as much as its counter parts, pulling in only $166,174.</w:t>
+      </w:r>
     </w:p>
     <w:p>
       <w:r>
@@ -665,1067 +477,13 @@
         </w:sdt>
       </w:sdtContent>
     </w:sdt>
-    <w:p>
-      <w:pPr>
-        <w:pStyle w:val="SectionTitle"/>
-      </w:pPr>
-      <w:r>
-        <w:lastRenderedPageBreak/>
-        <w:t>Footnotes</w:t>
-      </w:r>
-    </w:p>
-    <w:sdt>
-      <w:sdtPr>
-        <w:alias w:val="Enter footnotes:"/>
-        <w:tag w:val="Enter footnotes:"/>
-        <w:id w:val="1383603944"/>
-        <w:placeholder>
-          <w:docPart w:val="1B900CCD60F74355915DDDBF1F900C13"/>
-        </w:placeholder>
-        <w:temporary/>
-        <w:showingPlcHdr/>
-        <w15:appearance w15:val="hidden"/>
-      </w:sdtPr>
-      <w:sdtEndPr/>
-      <w:sdtContent>
-        <w:p>
-          <w:r>
-            <w:rPr>
-              <w:rStyle w:val="FootnoteReference"/>
-            </w:rPr>
-            <w:t>1</w:t>
-          </w:r>
-          <w:r>
-            <w:t xml:space="preserve">Add footnotes, if any, on their own page following references. The body of a footnote, such as this example, uses the Normal text style. </w:t>
-          </w:r>
-          <w:r>
-            <w:rPr>
-              <w:rStyle w:val="Emphasis"/>
-            </w:rPr>
-            <w:t>(Note: If you delete this sample footnote, don’t forget to delete its in-text reference as well. That’s at the end of the sample Heading 2 paragraph on the first page of body content in this template.)</w:t>
-          </w:r>
-        </w:p>
-      </w:sdtContent>
-    </w:sdt>
-    <w:p>
-      <w:pPr>
-        <w:pStyle w:val="SectionTitle"/>
-      </w:pPr>
-      <w:r>
-        <w:lastRenderedPageBreak/>
-        <w:t>Tables</w:t>
-      </w:r>
-    </w:p>
-    <w:p>
-      <w:pPr>
-        <w:pStyle w:val="NoSpacing"/>
-      </w:pPr>
-      <w:r>
-        <w:t>Table 1</w:t>
-      </w:r>
-    </w:p>
-    <w:sdt>
-      <w:sdtPr>
-        <w:alias w:val="Enter table title:"/>
-        <w:tag w:val="Enter table title:"/>
-        <w:id w:val="189722865"/>
-        <w:placeholder>
-          <w:docPart w:val="BC2374BE1FF64E7AB2DB5C26D6CC67A7"/>
-        </w:placeholder>
-        <w:temporary/>
-        <w:showingPlcHdr/>
-        <w15:appearance w15:val="hidden"/>
-      </w:sdtPr>
-      <w:sdtEndPr/>
-      <w:sdtContent>
-        <w:p>
-          <w:pPr>
-            <w:pStyle w:val="NoSpacing"/>
-          </w:pPr>
-          <w:r>
-            <w:rPr>
-              <w:rStyle w:val="Emphasis"/>
-            </w:rPr>
-            <w:t>Table Title</w:t>
-          </w:r>
-        </w:p>
-      </w:sdtContent>
-    </w:sdt>
-    <w:tbl>
-      <w:tblPr>
-        <w:tblStyle w:val="APAReport"/>
-        <w:tblW w:w="5000" w:type="pct"/>
-        <w:tblLook w:val="04A0" w:firstRow="1" w:lastRow="0" w:firstColumn="1" w:lastColumn="0" w:noHBand="0" w:noVBand="1"/>
-        <w:tblDescription w:val="Content table"/>
-      </w:tblPr>
-      <w:tblGrid>
-        <w:gridCol w:w="1874"/>
-        <w:gridCol w:w="1872"/>
-        <w:gridCol w:w="1872"/>
-        <w:gridCol w:w="1872"/>
-        <w:gridCol w:w="1870"/>
-      </w:tblGrid>
-      <w:tr>
-        <w:trPr>
-          <w:cnfStyle w:val="100000000000" w:firstRow="1" w:lastRow="0" w:firstColumn="0" w:lastColumn="0" w:oddVBand="0" w:evenVBand="0" w:oddHBand="0" w:evenHBand="0" w:firstRowFirstColumn="0" w:firstRowLastColumn="0" w:lastRowFirstColumn="0" w:lastRowLastColumn="0"/>
-          <w:tblHeader/>
-        </w:trPr>
-        <w:sdt>
-          <w:sdtPr>
-            <w:alias w:val="Enter column heading:"/>
-            <w:tag w:val="Enter column heading:"/>
-            <w:id w:val="1432168878"/>
-            <w:placeholder>
-              <w:docPart w:val="7BFC1F5D168345D5921E4B9D766B85B8"/>
-            </w:placeholder>
-            <w:temporary/>
-            <w:showingPlcHdr/>
-            <w15:appearance w15:val="hidden"/>
-          </w:sdtPr>
-          <w:sdtEndPr/>
-          <w:sdtContent>
-            <w:tc>
-              <w:tcPr>
-                <w:tcW w:w="1001" w:type="pct"/>
-              </w:tcPr>
-              <w:p>
-                <w:r>
-                  <w:t>Column Head</w:t>
-                </w:r>
-              </w:p>
-            </w:tc>
-          </w:sdtContent>
-        </w:sdt>
-        <w:sdt>
-          <w:sdtPr>
-            <w:alias w:val="Enter column heading:"/>
-            <w:tag w:val="Enter column heading:"/>
-            <w:id w:val="-1276717647"/>
-            <w:placeholder>
-              <w:docPart w:val="6B67A5D79E01409BBE3DEFF958861F4E"/>
-            </w:placeholder>
-            <w:temporary/>
-            <w:showingPlcHdr/>
-            <w15:appearance w15:val="hidden"/>
-          </w:sdtPr>
-          <w:sdtEndPr/>
-          <w:sdtContent>
-            <w:tc>
-              <w:tcPr>
-                <w:tcW w:w="1000" w:type="pct"/>
-              </w:tcPr>
-              <w:p>
-                <w:r>
-                  <w:t>Column Head</w:t>
-                </w:r>
-              </w:p>
-            </w:tc>
-          </w:sdtContent>
-        </w:sdt>
-        <w:sdt>
-          <w:sdtPr>
-            <w:alias w:val="Enter column heading:"/>
-            <w:tag w:val="Enter column heading:"/>
-            <w:id w:val="1625803293"/>
-            <w:placeholder>
-              <w:docPart w:val="FD2EBF12CBB946998408471EC7887D7F"/>
-            </w:placeholder>
-            <w:temporary/>
-            <w:showingPlcHdr/>
-            <w15:appearance w15:val="hidden"/>
-          </w:sdtPr>
-          <w:sdtEndPr/>
-          <w:sdtContent>
-            <w:tc>
-              <w:tcPr>
-                <w:tcW w:w="1000" w:type="pct"/>
-              </w:tcPr>
-              <w:p>
-                <w:r>
-                  <w:t>Column Head</w:t>
-                </w:r>
-              </w:p>
-            </w:tc>
-          </w:sdtContent>
-        </w:sdt>
-        <w:sdt>
-          <w:sdtPr>
-            <w:alias w:val="Enter column heading:"/>
-            <w:tag w:val="Enter column heading:"/>
-            <w:id w:val="-785037230"/>
-            <w:placeholder>
-              <w:docPart w:val="B588FDE9213146EB9BFFBD715B6E1C54"/>
-            </w:placeholder>
-            <w:temporary/>
-            <w:showingPlcHdr/>
-            <w15:appearance w15:val="hidden"/>
-          </w:sdtPr>
-          <w:sdtEndPr/>
-          <w:sdtContent>
-            <w:tc>
-              <w:tcPr>
-                <w:tcW w:w="1000" w:type="pct"/>
-              </w:tcPr>
-              <w:p>
-                <w:r>
-                  <w:t>Column Head</w:t>
-                </w:r>
-              </w:p>
-            </w:tc>
-          </w:sdtContent>
-        </w:sdt>
-        <w:sdt>
-          <w:sdtPr>
-            <w:alias w:val="Enter column heading:"/>
-            <w:tag w:val="Enter column heading:"/>
-            <w:id w:val="1625421796"/>
-            <w:placeholder>
-              <w:docPart w:val="BB56C37792BE4B159A88A151070E3288"/>
-            </w:placeholder>
-            <w:temporary/>
-            <w:showingPlcHdr/>
-            <w15:appearance w15:val="hidden"/>
-          </w:sdtPr>
-          <w:sdtEndPr/>
-          <w:sdtContent>
-            <w:tc>
-              <w:tcPr>
-                <w:tcW w:w="999" w:type="pct"/>
-              </w:tcPr>
-              <w:p>
-                <w:r>
-                  <w:t>Column Head</w:t>
-                </w:r>
-              </w:p>
-            </w:tc>
-          </w:sdtContent>
-        </w:sdt>
-      </w:tr>
-      <w:tr>
-        <w:sdt>
-          <w:sdtPr>
-            <w:alias w:val="Enter row heading:"/>
-            <w:tag w:val="Enter row heading:"/>
-            <w:id w:val="-776103256"/>
-            <w:placeholder>
-              <w:docPart w:val="D89A1F2538A049EA8CCBE5DD7B139DE7"/>
-            </w:placeholder>
-            <w:temporary/>
-            <w:showingPlcHdr/>
-            <w15:appearance w15:val="hidden"/>
-          </w:sdtPr>
-          <w:sdtEndPr/>
-          <w:sdtContent>
-            <w:tc>
-              <w:tcPr>
-                <w:tcW w:w="1001" w:type="pct"/>
-              </w:tcPr>
-              <w:p>
-                <w:r>
-                  <w:t>Row Head</w:t>
-                </w:r>
-              </w:p>
-            </w:tc>
-          </w:sdtContent>
-        </w:sdt>
-        <w:sdt>
-          <w:sdtPr>
-            <w:alias w:val="Enter table content:"/>
-            <w:tag w:val="Enter table content:"/>
-            <w:id w:val="-807554352"/>
-            <w:placeholder>
-              <w:docPart w:val="35A0C08440A54586974E9375628F4356"/>
-            </w:placeholder>
-            <w:temporary/>
-            <w:showingPlcHdr/>
-            <w15:appearance w15:val="hidden"/>
-          </w:sdtPr>
-          <w:sdtEndPr/>
-          <w:sdtContent>
-            <w:tc>
-              <w:tcPr>
-                <w:tcW w:w="1000" w:type="pct"/>
-              </w:tcPr>
-              <w:p>
-                <w:r>
-                  <w:t>123</w:t>
-                </w:r>
-              </w:p>
-            </w:tc>
-          </w:sdtContent>
-        </w:sdt>
-        <w:sdt>
-          <w:sdtPr>
-            <w:alias w:val="Enter table content:"/>
-            <w:tag w:val="Enter table content:"/>
-            <w:id w:val="280231353"/>
-            <w:placeholder>
-              <w:docPart w:val="EA83FE7FF5CA481182283B8315AB04FF"/>
-            </w:placeholder>
-            <w:temporary/>
-            <w:showingPlcHdr/>
-            <w15:appearance w15:val="hidden"/>
-          </w:sdtPr>
-          <w:sdtEndPr/>
-          <w:sdtContent>
-            <w:tc>
-              <w:tcPr>
-                <w:tcW w:w="1000" w:type="pct"/>
-              </w:tcPr>
-              <w:p>
-                <w:r>
-                  <w:t>123</w:t>
-                </w:r>
-              </w:p>
-            </w:tc>
-          </w:sdtContent>
-        </w:sdt>
-        <w:sdt>
-          <w:sdtPr>
-            <w:alias w:val="Enter table content:"/>
-            <w:tag w:val="Enter table content:"/>
-            <w:id w:val="1112399134"/>
-            <w:placeholder>
-              <w:docPart w:val="5251CC79613940DDB205730B2E116FE0"/>
-            </w:placeholder>
-            <w:temporary/>
-            <w:showingPlcHdr/>
-            <w15:appearance w15:val="hidden"/>
-          </w:sdtPr>
-          <w:sdtEndPr/>
-          <w:sdtContent>
-            <w:tc>
-              <w:tcPr>
-                <w:tcW w:w="1000" w:type="pct"/>
-              </w:tcPr>
-              <w:p>
-                <w:r>
-                  <w:t>123</w:t>
-                </w:r>
-              </w:p>
-            </w:tc>
-          </w:sdtContent>
-        </w:sdt>
-        <w:sdt>
-          <w:sdtPr>
-            <w:alias w:val="Enter table content:"/>
-            <w:tag w:val="Enter table content:"/>
-            <w:id w:val="657579400"/>
-            <w:placeholder>
-              <w:docPart w:val="FECF62ECACB64DDB8A961D4971550063"/>
-            </w:placeholder>
-            <w:temporary/>
-            <w:showingPlcHdr/>
-            <w15:appearance w15:val="hidden"/>
-          </w:sdtPr>
-          <w:sdtEndPr/>
-          <w:sdtContent>
-            <w:tc>
-              <w:tcPr>
-                <w:tcW w:w="999" w:type="pct"/>
-              </w:tcPr>
-              <w:p>
-                <w:r>
-                  <w:t>123</w:t>
-                </w:r>
-              </w:p>
-            </w:tc>
-          </w:sdtContent>
-        </w:sdt>
-      </w:tr>
-      <w:tr>
-        <w:sdt>
-          <w:sdtPr>
-            <w:alias w:val="Enter row heading:"/>
-            <w:tag w:val="Enter row heading:"/>
-            <w:id w:val="1647709309"/>
-            <w:placeholder>
-              <w:docPart w:val="4C1C98E652364BFFA6CC8A68449B11EA"/>
-            </w:placeholder>
-            <w:temporary/>
-            <w:showingPlcHdr/>
-            <w15:appearance w15:val="hidden"/>
-          </w:sdtPr>
-          <w:sdtEndPr/>
-          <w:sdtContent>
-            <w:tc>
-              <w:tcPr>
-                <w:tcW w:w="1001" w:type="pct"/>
-              </w:tcPr>
-              <w:p>
-                <w:r>
-                  <w:t>Row Head</w:t>
-                </w:r>
-              </w:p>
-            </w:tc>
-          </w:sdtContent>
-        </w:sdt>
-        <w:sdt>
-          <w:sdtPr>
-            <w:alias w:val="Enter table content:"/>
-            <w:tag w:val="Enter table content:"/>
-            <w:id w:val="318473272"/>
-            <w:placeholder>
-              <w:docPart w:val="27054963711C4864BA9994C89C844BCF"/>
-            </w:placeholder>
-            <w:temporary/>
-            <w:showingPlcHdr/>
-            <w15:appearance w15:val="hidden"/>
-          </w:sdtPr>
-          <w:sdtEndPr/>
-          <w:sdtContent>
-            <w:tc>
-              <w:tcPr>
-                <w:tcW w:w="1000" w:type="pct"/>
-              </w:tcPr>
-              <w:p>
-                <w:r>
-                  <w:t>456</w:t>
-                </w:r>
-              </w:p>
-            </w:tc>
-          </w:sdtContent>
-        </w:sdt>
-        <w:sdt>
-          <w:sdtPr>
-            <w:alias w:val="Enter table content:"/>
-            <w:tag w:val="Enter table content:"/>
-            <w:id w:val="692734143"/>
-            <w:placeholder>
-              <w:docPart w:val="A4193E2C45C947CAAA83A0441D765CB0"/>
-            </w:placeholder>
-            <w:temporary/>
-            <w:showingPlcHdr/>
-            <w15:appearance w15:val="hidden"/>
-          </w:sdtPr>
-          <w:sdtEndPr/>
-          <w:sdtContent>
-            <w:tc>
-              <w:tcPr>
-                <w:tcW w:w="1000" w:type="pct"/>
-              </w:tcPr>
-              <w:p>
-                <w:r>
-                  <w:t>456</w:t>
-                </w:r>
-              </w:p>
-            </w:tc>
-          </w:sdtContent>
-        </w:sdt>
-        <w:sdt>
-          <w:sdtPr>
-            <w:alias w:val="Enter table content:"/>
-            <w:tag w:val="Enter table content:"/>
-            <w:id w:val="-741952228"/>
-            <w:placeholder>
-              <w:docPart w:val="B3BE2CD8CE744A7EB0D7F46F663A166F"/>
-            </w:placeholder>
-            <w:temporary/>
-            <w:showingPlcHdr/>
-            <w15:appearance w15:val="hidden"/>
-          </w:sdtPr>
-          <w:sdtEndPr/>
-          <w:sdtContent>
-            <w:tc>
-              <w:tcPr>
-                <w:tcW w:w="1000" w:type="pct"/>
-              </w:tcPr>
-              <w:p>
-                <w:r>
-                  <w:t>456</w:t>
-                </w:r>
-              </w:p>
-            </w:tc>
-          </w:sdtContent>
-        </w:sdt>
-        <w:sdt>
-          <w:sdtPr>
-            <w:alias w:val="Enter table content:"/>
-            <w:tag w:val="Enter table content:"/>
-            <w:id w:val="-1942911871"/>
-            <w:placeholder>
-              <w:docPart w:val="915C1140DB13413AA16B9EB4484AD3C7"/>
-            </w:placeholder>
-            <w:temporary/>
-            <w:showingPlcHdr/>
-            <w15:appearance w15:val="hidden"/>
-          </w:sdtPr>
-          <w:sdtEndPr/>
-          <w:sdtContent>
-            <w:tc>
-              <w:tcPr>
-                <w:tcW w:w="999" w:type="pct"/>
-              </w:tcPr>
-              <w:p>
-                <w:r>
-                  <w:t>456</w:t>
-                </w:r>
-              </w:p>
-            </w:tc>
-          </w:sdtContent>
-        </w:sdt>
-      </w:tr>
-      <w:tr>
-        <w:sdt>
-          <w:sdtPr>
-            <w:alias w:val="Enter row heading:"/>
-            <w:tag w:val="Enter row heading:"/>
-            <w:id w:val="-140496545"/>
-            <w:placeholder>
-              <w:docPart w:val="975F21CC5A534FD3A77DDF471B3B54C4"/>
-            </w:placeholder>
-            <w:temporary/>
-            <w:showingPlcHdr/>
-            <w15:appearance w15:val="hidden"/>
-          </w:sdtPr>
-          <w:sdtEndPr/>
-          <w:sdtContent>
-            <w:tc>
-              <w:tcPr>
-                <w:tcW w:w="1001" w:type="pct"/>
-              </w:tcPr>
-              <w:p>
-                <w:r>
-                  <w:t>Row Head</w:t>
-                </w:r>
-              </w:p>
-            </w:tc>
-          </w:sdtContent>
-        </w:sdt>
-        <w:sdt>
-          <w:sdtPr>
-            <w:alias w:val="Enter table content:"/>
-            <w:tag w:val="Enter table content:"/>
-            <w:id w:val="-1788885857"/>
-            <w:placeholder>
-              <w:docPart w:val="94CFF0B5D70642369E22D4BF86FB5AFF"/>
-            </w:placeholder>
-            <w:temporary/>
-            <w:showingPlcHdr/>
-            <w15:appearance w15:val="hidden"/>
-          </w:sdtPr>
-          <w:sdtEndPr/>
-          <w:sdtContent>
-            <w:tc>
-              <w:tcPr>
-                <w:tcW w:w="1000" w:type="pct"/>
-              </w:tcPr>
-              <w:p>
-                <w:r>
-                  <w:t>789</w:t>
-                </w:r>
-              </w:p>
-            </w:tc>
-          </w:sdtContent>
-        </w:sdt>
-        <w:sdt>
-          <w:sdtPr>
-            <w:alias w:val="Enter table content:"/>
-            <w:tag w:val="Enter table content:"/>
-            <w:id w:val="43103909"/>
-            <w:placeholder>
-              <w:docPart w:val="9671DCC2A0484C55A50B49ACF379A0EB"/>
-            </w:placeholder>
-            <w:temporary/>
-            <w:showingPlcHdr/>
-            <w15:appearance w15:val="hidden"/>
-          </w:sdtPr>
-          <w:sdtEndPr/>
-          <w:sdtContent>
-            <w:tc>
-              <w:tcPr>
-                <w:tcW w:w="1000" w:type="pct"/>
-              </w:tcPr>
-              <w:p>
-                <w:r>
-                  <w:t>789</w:t>
-                </w:r>
-              </w:p>
-            </w:tc>
-          </w:sdtContent>
-        </w:sdt>
-        <w:sdt>
-          <w:sdtPr>
-            <w:alias w:val="Enter table content:"/>
-            <w:tag w:val="Enter table content:"/>
-            <w:id w:val="1629900970"/>
-            <w:placeholder>
-              <w:docPart w:val="F5994B495C33420A9EA9F71D65AF7066"/>
-            </w:placeholder>
-            <w:temporary/>
-            <w:showingPlcHdr/>
-            <w15:appearance w15:val="hidden"/>
-          </w:sdtPr>
-          <w:sdtEndPr/>
-          <w:sdtContent>
-            <w:tc>
-              <w:tcPr>
-                <w:tcW w:w="1000" w:type="pct"/>
-              </w:tcPr>
-              <w:p>
-                <w:r>
-                  <w:t>789</w:t>
-                </w:r>
-              </w:p>
-            </w:tc>
-          </w:sdtContent>
-        </w:sdt>
-        <w:sdt>
-          <w:sdtPr>
-            <w:alias w:val="Enter table content:"/>
-            <w:tag w:val="Enter table content:"/>
-            <w:id w:val="1352995704"/>
-            <w:placeholder>
-              <w:docPart w:val="F78073D3F3E64203BA81A51F8A69D254"/>
-            </w:placeholder>
-            <w:temporary/>
-            <w:showingPlcHdr/>
-            <w15:appearance w15:val="hidden"/>
-          </w:sdtPr>
-          <w:sdtEndPr/>
-          <w:sdtContent>
-            <w:tc>
-              <w:tcPr>
-                <w:tcW w:w="999" w:type="pct"/>
-              </w:tcPr>
-              <w:p>
-                <w:r>
-                  <w:t>789</w:t>
-                </w:r>
-              </w:p>
-            </w:tc>
-          </w:sdtContent>
-        </w:sdt>
-      </w:tr>
-      <w:tr>
-        <w:sdt>
-          <w:sdtPr>
-            <w:alias w:val="Enter row heading:"/>
-            <w:tag w:val="Enter row heading:"/>
-            <w:id w:val="-507442647"/>
-            <w:placeholder>
-              <w:docPart w:val="4BC20A3038964B559A32A461F802F5A7"/>
-            </w:placeholder>
-            <w:temporary/>
-            <w:showingPlcHdr/>
-            <w15:appearance w15:val="hidden"/>
-          </w:sdtPr>
-          <w:sdtEndPr/>
-          <w:sdtContent>
-            <w:tc>
-              <w:tcPr>
-                <w:tcW w:w="1001" w:type="pct"/>
-              </w:tcPr>
-              <w:p>
-                <w:r>
-                  <w:t>Row Head</w:t>
-                </w:r>
-              </w:p>
-            </w:tc>
-          </w:sdtContent>
-        </w:sdt>
-        <w:sdt>
-          <w:sdtPr>
-            <w:alias w:val="Enter table content:"/>
-            <w:tag w:val="Enter table content:"/>
-            <w:id w:val="-2032324542"/>
-            <w:placeholder>
-              <w:docPart w:val="FA3CB0FD93F74869AD4DF5956CB2D523"/>
-            </w:placeholder>
-            <w:temporary/>
-            <w:showingPlcHdr/>
-            <w15:appearance w15:val="hidden"/>
-          </w:sdtPr>
-          <w:sdtEndPr/>
-          <w:sdtContent>
-            <w:tc>
-              <w:tcPr>
-                <w:tcW w:w="1000" w:type="pct"/>
-              </w:tcPr>
-              <w:p>
-                <w:r>
-                  <w:t>123</w:t>
-                </w:r>
-              </w:p>
-            </w:tc>
-          </w:sdtContent>
-        </w:sdt>
-        <w:sdt>
-          <w:sdtPr>
-            <w:alias w:val="Enter table content:"/>
-            <w:tag w:val="Enter table content:"/>
-            <w:id w:val="79960624"/>
-            <w:placeholder>
-              <w:docPart w:val="3A2B4D446C9B4566A4B1989801A95D49"/>
-            </w:placeholder>
-            <w:temporary/>
-            <w:showingPlcHdr/>
-            <w15:appearance w15:val="hidden"/>
-          </w:sdtPr>
-          <w:sdtEndPr/>
-          <w:sdtContent>
-            <w:tc>
-              <w:tcPr>
-                <w:tcW w:w="1000" w:type="pct"/>
-              </w:tcPr>
-              <w:p>
-                <w:r>
-                  <w:t>123</w:t>
-                </w:r>
-              </w:p>
-            </w:tc>
-          </w:sdtContent>
-        </w:sdt>
-        <w:sdt>
-          <w:sdtPr>
-            <w:alias w:val="Enter table content:"/>
-            <w:tag w:val="Enter table content:"/>
-            <w:id w:val="1841045655"/>
-            <w:placeholder>
-              <w:docPart w:val="BCDBE41DD7814E4FA244CFB5E6502F60"/>
-            </w:placeholder>
-            <w:temporary/>
-            <w:showingPlcHdr/>
-            <w15:appearance w15:val="hidden"/>
-          </w:sdtPr>
-          <w:sdtEndPr/>
-          <w:sdtContent>
-            <w:tc>
-              <w:tcPr>
-                <w:tcW w:w="1000" w:type="pct"/>
-              </w:tcPr>
-              <w:p>
-                <w:r>
-                  <w:t>123</w:t>
-                </w:r>
-              </w:p>
-            </w:tc>
-          </w:sdtContent>
-        </w:sdt>
-        <w:sdt>
-          <w:sdtPr>
-            <w:alias w:val="Enter table content:"/>
-            <w:tag w:val="Enter table content:"/>
-            <w:id w:val="-1718190026"/>
-            <w:placeholder>
-              <w:docPart w:val="CF4E6BA44AB8427085D93CE76A783258"/>
-            </w:placeholder>
-            <w:temporary/>
-            <w:showingPlcHdr/>
-            <w15:appearance w15:val="hidden"/>
-          </w:sdtPr>
-          <w:sdtEndPr/>
-          <w:sdtContent>
-            <w:tc>
-              <w:tcPr>
-                <w:tcW w:w="999" w:type="pct"/>
-              </w:tcPr>
-              <w:p>
-                <w:r>
-                  <w:t>123</w:t>
-                </w:r>
-              </w:p>
-            </w:tc>
-          </w:sdtContent>
-        </w:sdt>
-      </w:tr>
-      <w:tr>
-        <w:sdt>
-          <w:sdtPr>
-            <w:alias w:val="Enter row heading:"/>
-            <w:tag w:val="Enter row heading:"/>
-            <w:id w:val="-1752881268"/>
-            <w:placeholder>
-              <w:docPart w:val="D1425C5700C24BC395ABDE2CFA67373C"/>
-            </w:placeholder>
-            <w:temporary/>
-            <w:showingPlcHdr/>
-            <w15:appearance w15:val="hidden"/>
-          </w:sdtPr>
-          <w:sdtEndPr/>
-          <w:sdtContent>
-            <w:tc>
-              <w:tcPr>
-                <w:tcW w:w="1001" w:type="pct"/>
-              </w:tcPr>
-              <w:p>
-                <w:r>
-                  <w:t>Row Head</w:t>
-                </w:r>
-              </w:p>
-            </w:tc>
-          </w:sdtContent>
-        </w:sdt>
-        <w:sdt>
-          <w:sdtPr>
-            <w:alias w:val="Enter table content:"/>
-            <w:tag w:val="Enter table content:"/>
-            <w:id w:val="-784184485"/>
-            <w:placeholder>
-              <w:docPart w:val="E98E36FBB8494887825632DACCBE1E61"/>
-            </w:placeholder>
-            <w:temporary/>
-            <w:showingPlcHdr/>
-            <w15:appearance w15:val="hidden"/>
-          </w:sdtPr>
-          <w:sdtEndPr/>
-          <w:sdtContent>
-            <w:tc>
-              <w:tcPr>
-                <w:tcW w:w="1000" w:type="pct"/>
-              </w:tcPr>
-              <w:p>
-                <w:r>
-                  <w:t>456</w:t>
-                </w:r>
-              </w:p>
-            </w:tc>
-          </w:sdtContent>
-        </w:sdt>
-        <w:sdt>
-          <w:sdtPr>
-            <w:alias w:val="Enter table content:"/>
-            <w:tag w:val="Enter table content:"/>
-            <w:id w:val="555897741"/>
-            <w:placeholder>
-              <w:docPart w:val="EA171503D02C48CFB9E0FCA7EF40E9B3"/>
-            </w:placeholder>
-            <w:temporary/>
-            <w:showingPlcHdr/>
-            <w15:appearance w15:val="hidden"/>
-          </w:sdtPr>
-          <w:sdtEndPr/>
-          <w:sdtContent>
-            <w:tc>
-              <w:tcPr>
-                <w:tcW w:w="1000" w:type="pct"/>
-              </w:tcPr>
-              <w:p>
-                <w:r>
-                  <w:t>456</w:t>
-                </w:r>
-              </w:p>
-            </w:tc>
-          </w:sdtContent>
-        </w:sdt>
-        <w:sdt>
-          <w:sdtPr>
-            <w:alias w:val="Enter table content:"/>
-            <w:tag w:val="Enter table content:"/>
-            <w:id w:val="1565367243"/>
-            <w:placeholder>
-              <w:docPart w:val="86C543219B07482FAC54192DAFF89A0F"/>
-            </w:placeholder>
-            <w:temporary/>
-            <w:showingPlcHdr/>
-            <w15:appearance w15:val="hidden"/>
-          </w:sdtPr>
-          <w:sdtEndPr/>
-          <w:sdtContent>
-            <w:tc>
-              <w:tcPr>
-                <w:tcW w:w="1000" w:type="pct"/>
-              </w:tcPr>
-              <w:p>
-                <w:r>
-                  <w:t>456</w:t>
-                </w:r>
-              </w:p>
-            </w:tc>
-          </w:sdtContent>
-        </w:sdt>
-        <w:sdt>
-          <w:sdtPr>
-            <w:alias w:val="Enter table content:"/>
-            <w:tag w:val="Enter table content:"/>
-            <w:id w:val="482120616"/>
-            <w:placeholder>
-              <w:docPart w:val="4E40C439DD6C4FB182953103BFB5A02D"/>
-            </w:placeholder>
-            <w:temporary/>
-            <w:showingPlcHdr/>
-            <w15:appearance w15:val="hidden"/>
-          </w:sdtPr>
-          <w:sdtEndPr/>
-          <w:sdtContent>
-            <w:tc>
-              <w:tcPr>
-                <w:tcW w:w="999" w:type="pct"/>
-              </w:tcPr>
-              <w:p>
-                <w:r>
-                  <w:t>456</w:t>
-                </w:r>
-              </w:p>
-            </w:tc>
-          </w:sdtContent>
-        </w:sdt>
-      </w:tr>
-      <w:tr>
-        <w:sdt>
-          <w:sdtPr>
-            <w:alias w:val="Enter row heading:"/>
-            <w:tag w:val="Enter row heading:"/>
-            <w:id w:val="1541240633"/>
-            <w:placeholder>
-              <w:docPart w:val="13DBF4448E57438F8F0B0439E222594E"/>
-            </w:placeholder>
-            <w:temporary/>
-            <w:showingPlcHdr/>
-            <w15:appearance w15:val="hidden"/>
-          </w:sdtPr>
-          <w:sdtEndPr/>
-          <w:sdtContent>
-            <w:tc>
-              <w:tcPr>
-                <w:tcW w:w="1001" w:type="pct"/>
-              </w:tcPr>
-              <w:p>
-                <w:r>
-                  <w:t>Row Head</w:t>
-                </w:r>
-              </w:p>
-            </w:tc>
-          </w:sdtContent>
-        </w:sdt>
-        <w:sdt>
-          <w:sdtPr>
-            <w:alias w:val="Enter table content:"/>
-            <w:tag w:val="Enter table content:"/>
-            <w:id w:val="866266036"/>
-            <w:placeholder>
-              <w:docPart w:val="A46A96E9B1A94C4D8286080045C2F0B1"/>
-            </w:placeholder>
-            <w:temporary/>
-            <w:showingPlcHdr/>
-            <w15:appearance w15:val="hidden"/>
-          </w:sdtPr>
-          <w:sdtEndPr/>
-          <w:sdtContent>
-            <w:tc>
-              <w:tcPr>
-                <w:tcW w:w="1000" w:type="pct"/>
-              </w:tcPr>
-              <w:p>
-                <w:r>
-                  <w:t>789</w:t>
-                </w:r>
-              </w:p>
-            </w:tc>
-          </w:sdtContent>
-        </w:sdt>
-        <w:sdt>
-          <w:sdtPr>
-            <w:alias w:val="Enter table content:"/>
-            <w:tag w:val="Enter table content:"/>
-            <w:id w:val="858242133"/>
-            <w:placeholder>
-              <w:docPart w:val="532D987660594FD8A4DC44AD140DDE3B"/>
-            </w:placeholder>
-            <w:temporary/>
-            <w:showingPlcHdr/>
-            <w15:appearance w15:val="hidden"/>
-          </w:sdtPr>
-          <w:sdtEndPr/>
-          <w:sdtContent>
-            <w:tc>
-              <w:tcPr>
-                <w:tcW w:w="1000" w:type="pct"/>
-              </w:tcPr>
-              <w:p>
-                <w:r>
-                  <w:t>789</w:t>
-                </w:r>
-              </w:p>
-            </w:tc>
-          </w:sdtContent>
-        </w:sdt>
-        <w:sdt>
-          <w:sdtPr>
-            <w:alias w:val="Enter table content:"/>
-            <w:tag w:val="Enter table content:"/>
-            <w:id w:val="1397173803"/>
-            <w:placeholder>
-              <w:docPart w:val="7D5334E5EFA9400387E5D838BEC04557"/>
-            </w:placeholder>
-            <w:temporary/>
-            <w:showingPlcHdr/>
-            <w15:appearance w15:val="hidden"/>
-          </w:sdtPr>
-          <w:sdtEndPr/>
-          <w:sdtContent>
-            <w:tc>
-              <w:tcPr>
-                <w:tcW w:w="1000" w:type="pct"/>
-              </w:tcPr>
-              <w:p>
-                <w:r>
-                  <w:t>789</w:t>
-                </w:r>
-              </w:p>
-            </w:tc>
-          </w:sdtContent>
-        </w:sdt>
-        <w:sdt>
-          <w:sdtPr>
-            <w:alias w:val="Enter table content:"/>
-            <w:tag w:val="Enter table content:"/>
-            <w:id w:val="-1628540116"/>
-            <w:placeholder>
-              <w:docPart w:val="6001DE5E12A640F78F202602908A2974"/>
-            </w:placeholder>
-            <w:temporary/>
-            <w:showingPlcHdr/>
-            <w15:appearance w15:val="hidden"/>
-          </w:sdtPr>
-          <w:sdtEndPr/>
-          <w:sdtContent>
-            <w:tc>
-              <w:tcPr>
-                <w:tcW w:w="999" w:type="pct"/>
-              </w:tcPr>
-              <w:p>
-                <w:r>
-                  <w:t>789</w:t>
-                </w:r>
-              </w:p>
-            </w:tc>
-          </w:sdtContent>
-        </w:sdt>
-      </w:tr>
-    </w:tbl>
+    <w:p/>
     <w:p>
       <w:pPr>
         <w:pStyle w:val="TableFigure"/>
       </w:pPr>
-      <w:r>
-        <w:rPr>
-          <w:rStyle w:val="Emphasis"/>
-        </w:rPr>
-        <w:t>Note</w:t>
-      </w:r>
-      <w:r>
-        <w:t xml:space="preserve">: </w:t>
-      </w:r>
-      <w:sdt>
-        <w:sdtPr>
-          <w:alias w:val="Enter notes:"/>
-          <w:tag w:val="Enter notes:"/>
-          <w:id w:val="-2013831125"/>
-          <w:placeholder>
-            <w:docPart w:val="55EB642981CE43DB82DE6B16DE6F40E9"/>
-          </w:placeholder>
-          <w:temporary/>
-          <w:showingPlcHdr/>
-          <w15:appearance w15:val="hidden"/>
-        </w:sdtPr>
-        <w:sdtEndPr/>
-        <w:sdtContent>
-          <w:r>
-            <w:t>Place all tables for your paper in a tables section, following references (and, if applicable, footnotes). Start a new page for each table, include a table number and table title for each, as shown on this page. All explanatory text appears in a table note that follows the table, such as this one. Use the Table/Figure style, available on the Home tab, in the Styles gallery, to get the spacing between table and note. Tables in APA format can use single or 1.5-line spacing. Include a heading for every row and column, even if the content seems obvious. A table style has been setup for this template that fits APA guidelines. To insert a table, on the Insert tab, click Table.</w:t>
-          </w:r>
-        </w:sdtContent>
-      </w:sdt>
+      <w:bookmarkStart w:id="0" w:name="_GoBack"/>
+      <w:bookmarkEnd w:id="0"/>
     </w:p>
     <w:p>
       <w:pPr>
@@ -2098,7 +856,7 @@
             <w:rPr>
               <w:noProof/>
             </w:rPr>
-            <w:t>11</w:t>
+            <w:t>8</w:t>
           </w:r>
           <w:r>
             <w:rPr>
@@ -4836,1200 +3594,6 @@
         </w:p>
       </w:docPartBody>
     </w:docPart>
-    <w:docPart>
-      <w:docPartPr>
-        <w:name w:val="B2EB0F214DD04FC9B41C7D2A6916EC9F"/>
-        <w:category>
-          <w:name w:val="General"/>
-          <w:gallery w:val="placeholder"/>
-        </w:category>
-        <w:types>
-          <w:type w:val="bbPlcHdr"/>
-        </w:types>
-        <w:behaviors>
-          <w:behavior w:val="content"/>
-        </w:behaviors>
-        <w:guid w:val="{5F2BA49A-B6C4-47B7-8582-0243406BFB40}"/>
-      </w:docPartPr>
-      <w:docPartBody>
-        <w:p>
-          <w:pPr>
-            <w:pStyle w:val="B2EB0F214DD04FC9B41C7D2A6916EC9F"/>
-          </w:pPr>
-          <w:r>
-            <w:rPr>
-              <w:rStyle w:val="Heading3Char"/>
-            </w:rPr>
-            <w:t>Heading 3</w:t>
-          </w:r>
-        </w:p>
-      </w:docPartBody>
-    </w:docPart>
-    <w:docPart>
-      <w:docPartPr>
-        <w:name w:val="26BEB944C266458E99AD173935F544B6"/>
-        <w:category>
-          <w:name w:val="General"/>
-          <w:gallery w:val="placeholder"/>
-        </w:category>
-        <w:types>
-          <w:type w:val="bbPlcHdr"/>
-        </w:types>
-        <w:behaviors>
-          <w:behavior w:val="content"/>
-        </w:behaviors>
-        <w:guid w:val="{50AE0179-45B7-43EF-AFBC-165057217244}"/>
-      </w:docPartPr>
-      <w:docPartBody>
-        <w:p>
-          <w:pPr>
-            <w:pStyle w:val="26BEB944C266458E99AD173935F544B6"/>
-          </w:pPr>
-          <w:r>
-            <w:t xml:space="preserve">Include a period at the end of a run-in heading. Note that you can include consecutive paragraphs with their own headings, where appropriate. </w:t>
-          </w:r>
-        </w:p>
-      </w:docPartBody>
-    </w:docPart>
-    <w:docPart>
-      <w:docPartPr>
-        <w:name w:val="DEDBD39411334113906190CE9EE1B8D6"/>
-        <w:category>
-          <w:name w:val="General"/>
-          <w:gallery w:val="placeholder"/>
-        </w:category>
-        <w:types>
-          <w:type w:val="bbPlcHdr"/>
-        </w:types>
-        <w:behaviors>
-          <w:behavior w:val="content"/>
-        </w:behaviors>
-        <w:guid w:val="{69E87A56-793B-4E87-B0D3-91E9B740B685}"/>
-      </w:docPartPr>
-      <w:docPartBody>
-        <w:p>
-          <w:pPr>
-            <w:pStyle w:val="DEDBD39411334113906190CE9EE1B8D6"/>
-          </w:pPr>
-          <w:r>
-            <w:rPr>
-              <w:rStyle w:val="Heading4Char"/>
-            </w:rPr>
-            <w:t>Heading 4</w:t>
-          </w:r>
-        </w:p>
-      </w:docPartBody>
-    </w:docPart>
-    <w:docPart>
-      <w:docPartPr>
-        <w:name w:val="6EF1C0B3655440988498B2A199BFD20D"/>
-        <w:category>
-          <w:name w:val="General"/>
-          <w:gallery w:val="placeholder"/>
-        </w:category>
-        <w:types>
-          <w:type w:val="bbPlcHdr"/>
-        </w:types>
-        <w:behaviors>
-          <w:behavior w:val="content"/>
-        </w:behaviors>
-        <w:guid w:val="{755FD6DE-009F-42B3-A810-6672E30CE4EB}"/>
-      </w:docPartPr>
-      <w:docPartBody>
-        <w:p>
-          <w:pPr>
-            <w:pStyle w:val="6EF1C0B3655440988498B2A199BFD20D"/>
-          </w:pPr>
-          <w:r>
-            <w:t>When using headings, don’t skip levels. If you need a heading 3, 4, or 5 with no text following it before the next heading, just add a period at the end of the heading and then start a new paragraph for the subheading and its text.</w:t>
-          </w:r>
-        </w:p>
-      </w:docPartBody>
-    </w:docPart>
-    <w:docPart>
-      <w:docPartPr>
-        <w:name w:val="7F25B46A585341F79667083FF6DB71B3"/>
-        <w:category>
-          <w:name w:val="General"/>
-          <w:gallery w:val="placeholder"/>
-        </w:category>
-        <w:types>
-          <w:type w:val="bbPlcHdr"/>
-        </w:types>
-        <w:behaviors>
-          <w:behavior w:val="content"/>
-        </w:behaviors>
-        <w:guid w:val="{AD01470D-29BD-4195-AC70-67B550C3E6CF}"/>
-      </w:docPartPr>
-      <w:docPartBody>
-        <w:p>
-          <w:pPr>
-            <w:pStyle w:val="7F25B46A585341F79667083FF6DB71B3"/>
-          </w:pPr>
-          <w:r>
-            <w:rPr>
-              <w:rStyle w:val="Heading5Char"/>
-            </w:rPr>
-            <w:t>Heading 5</w:t>
-          </w:r>
-        </w:p>
-      </w:docPartBody>
-    </w:docPart>
-    <w:docPart>
-      <w:docPartPr>
-        <w:name w:val="EE896C7F7FD446B2842FB2DFDA91AA38"/>
-        <w:category>
-          <w:name w:val="General"/>
-          <w:gallery w:val="placeholder"/>
-        </w:category>
-        <w:types>
-          <w:type w:val="bbPlcHdr"/>
-        </w:types>
-        <w:behaviors>
-          <w:behavior w:val="content"/>
-        </w:behaviors>
-        <w:guid w:val="{DF2D4E55-7265-4DA4-A8DB-013F4F008069}"/>
-      </w:docPartPr>
-      <w:docPartBody>
-        <w:p>
-          <w:pPr>
-            <w:pStyle w:val="EE896C7F7FD446B2842FB2DFDA91AA38"/>
-          </w:pPr>
-          <w:r>
-            <w:t>Like all sections of your paper, references start on their own page, as you see on the page that follows. Just type in-text citations as you do any text of your paper, as shown at the end of this paragraph and the preceding paragraph.</w:t>
-          </w:r>
-        </w:p>
-      </w:docPartBody>
-    </w:docPart>
-    <w:docPart>
-      <w:docPartPr>
-        <w:name w:val="6202B4D6D3AC4130AD52F7BE61FE369D"/>
-        <w:category>
-          <w:name w:val="General"/>
-          <w:gallery w:val="placeholder"/>
-        </w:category>
-        <w:types>
-          <w:type w:val="bbPlcHdr"/>
-        </w:types>
-        <w:behaviors>
-          <w:behavior w:val="content"/>
-        </w:behaviors>
-        <w:guid w:val="{094E5B38-28C6-4021-9494-1207DC06A02C}"/>
-      </w:docPartPr>
-      <w:docPartBody>
-        <w:p>
-          <w:pPr>
-            <w:pStyle w:val="6202B4D6D3AC4130AD52F7BE61FE369D"/>
-          </w:pPr>
-          <w:r>
-            <w:t>To see this document with all layout and formatting, such as hanging indents, on the View tab of the ribbon, click Reading View.</w:t>
-          </w:r>
-        </w:p>
-      </w:docPartBody>
-    </w:docPart>
-    <w:docPart>
-      <w:docPartPr>
-        <w:name w:val="1B900CCD60F74355915DDDBF1F900C13"/>
-        <w:category>
-          <w:name w:val="General"/>
-          <w:gallery w:val="placeholder"/>
-        </w:category>
-        <w:types>
-          <w:type w:val="bbPlcHdr"/>
-        </w:types>
-        <w:behaviors>
-          <w:behavior w:val="content"/>
-        </w:behaviors>
-        <w:guid w:val="{42D624D3-F211-4154-840E-A5D60337B66A}"/>
-      </w:docPartPr>
-      <w:docPartBody>
-        <w:p>
-          <w:pPr>
-            <w:pStyle w:val="1B900CCD60F74355915DDDBF1F900C13"/>
-          </w:pPr>
-          <w:r>
-            <w:rPr>
-              <w:rStyle w:val="FootnoteReference"/>
-            </w:rPr>
-            <w:t>1</w:t>
-          </w:r>
-          <w:r>
-            <w:t xml:space="preserve">Add footnotes, if any, on their own page following references. The body of a footnote, such as this example, uses the Normal text style. </w:t>
-          </w:r>
-          <w:r>
-            <w:rPr>
-              <w:rStyle w:val="Emphasis"/>
-            </w:rPr>
-            <w:t>(Note: If you delete this sample footnote, don’t forget to delete its in-text reference as well. That’s at the end of the sample Heading 2 paragraph on the first page of body content in this template.)</w:t>
-          </w:r>
-        </w:p>
-      </w:docPartBody>
-    </w:docPart>
-    <w:docPart>
-      <w:docPartPr>
-        <w:name w:val="BC2374BE1FF64E7AB2DB5C26D6CC67A7"/>
-        <w:category>
-          <w:name w:val="General"/>
-          <w:gallery w:val="placeholder"/>
-        </w:category>
-        <w:types>
-          <w:type w:val="bbPlcHdr"/>
-        </w:types>
-        <w:behaviors>
-          <w:behavior w:val="content"/>
-        </w:behaviors>
-        <w:guid w:val="{17DFF610-E20E-4D87-B801-D2CD5566AC2A}"/>
-      </w:docPartPr>
-      <w:docPartBody>
-        <w:p>
-          <w:pPr>
-            <w:pStyle w:val="BC2374BE1FF64E7AB2DB5C26D6CC67A7"/>
-          </w:pPr>
-          <w:r>
-            <w:rPr>
-              <w:rStyle w:val="Emphasis"/>
-            </w:rPr>
-            <w:t>Table Title</w:t>
-          </w:r>
-        </w:p>
-      </w:docPartBody>
-    </w:docPart>
-    <w:docPart>
-      <w:docPartPr>
-        <w:name w:val="7BFC1F5D168345D5921E4B9D766B85B8"/>
-        <w:category>
-          <w:name w:val="General"/>
-          <w:gallery w:val="placeholder"/>
-        </w:category>
-        <w:types>
-          <w:type w:val="bbPlcHdr"/>
-        </w:types>
-        <w:behaviors>
-          <w:behavior w:val="content"/>
-        </w:behaviors>
-        <w:guid w:val="{953F8E36-37D4-440F-B8A4-B27ADCBD5DA2}"/>
-      </w:docPartPr>
-      <w:docPartBody>
-        <w:p>
-          <w:pPr>
-            <w:pStyle w:val="7BFC1F5D168345D5921E4B9D766B85B8"/>
-          </w:pPr>
-          <w:r>
-            <w:t>Column Head</w:t>
-          </w:r>
-        </w:p>
-      </w:docPartBody>
-    </w:docPart>
-    <w:docPart>
-      <w:docPartPr>
-        <w:name w:val="6B67A5D79E01409BBE3DEFF958861F4E"/>
-        <w:category>
-          <w:name w:val="General"/>
-          <w:gallery w:val="placeholder"/>
-        </w:category>
-        <w:types>
-          <w:type w:val="bbPlcHdr"/>
-        </w:types>
-        <w:behaviors>
-          <w:behavior w:val="content"/>
-        </w:behaviors>
-        <w:guid w:val="{E82A6D86-DA5B-4981-84F4-F4FBE9E464C5}"/>
-      </w:docPartPr>
-      <w:docPartBody>
-        <w:p>
-          <w:pPr>
-            <w:pStyle w:val="6B67A5D79E01409BBE3DEFF958861F4E"/>
-          </w:pPr>
-          <w:r>
-            <w:t>Column Head</w:t>
-          </w:r>
-        </w:p>
-      </w:docPartBody>
-    </w:docPart>
-    <w:docPart>
-      <w:docPartPr>
-        <w:name w:val="FD2EBF12CBB946998408471EC7887D7F"/>
-        <w:category>
-          <w:name w:val="General"/>
-          <w:gallery w:val="placeholder"/>
-        </w:category>
-        <w:types>
-          <w:type w:val="bbPlcHdr"/>
-        </w:types>
-        <w:behaviors>
-          <w:behavior w:val="content"/>
-        </w:behaviors>
-        <w:guid w:val="{7B491CE5-498D-4846-B432-1350A008D3E8}"/>
-      </w:docPartPr>
-      <w:docPartBody>
-        <w:p>
-          <w:pPr>
-            <w:pStyle w:val="FD2EBF12CBB946998408471EC7887D7F"/>
-          </w:pPr>
-          <w:r>
-            <w:t>Column Head</w:t>
-          </w:r>
-        </w:p>
-      </w:docPartBody>
-    </w:docPart>
-    <w:docPart>
-      <w:docPartPr>
-        <w:name w:val="B588FDE9213146EB9BFFBD715B6E1C54"/>
-        <w:category>
-          <w:name w:val="General"/>
-          <w:gallery w:val="placeholder"/>
-        </w:category>
-        <w:types>
-          <w:type w:val="bbPlcHdr"/>
-        </w:types>
-        <w:behaviors>
-          <w:behavior w:val="content"/>
-        </w:behaviors>
-        <w:guid w:val="{3E67EFFA-30FE-4BC4-9799-BF5B7C941315}"/>
-      </w:docPartPr>
-      <w:docPartBody>
-        <w:p>
-          <w:pPr>
-            <w:pStyle w:val="B588FDE9213146EB9BFFBD715B6E1C54"/>
-          </w:pPr>
-          <w:r>
-            <w:t>Column Head</w:t>
-          </w:r>
-        </w:p>
-      </w:docPartBody>
-    </w:docPart>
-    <w:docPart>
-      <w:docPartPr>
-        <w:name w:val="BB56C37792BE4B159A88A151070E3288"/>
-        <w:category>
-          <w:name w:val="General"/>
-          <w:gallery w:val="placeholder"/>
-        </w:category>
-        <w:types>
-          <w:type w:val="bbPlcHdr"/>
-        </w:types>
-        <w:behaviors>
-          <w:behavior w:val="content"/>
-        </w:behaviors>
-        <w:guid w:val="{B65F864F-575F-41DB-A9F5-09E8F04BDD01}"/>
-      </w:docPartPr>
-      <w:docPartBody>
-        <w:p>
-          <w:pPr>
-            <w:pStyle w:val="BB56C37792BE4B159A88A151070E3288"/>
-          </w:pPr>
-          <w:r>
-            <w:t>Column Head</w:t>
-          </w:r>
-        </w:p>
-      </w:docPartBody>
-    </w:docPart>
-    <w:docPart>
-      <w:docPartPr>
-        <w:name w:val="D89A1F2538A049EA8CCBE5DD7B139DE7"/>
-        <w:category>
-          <w:name w:val="General"/>
-          <w:gallery w:val="placeholder"/>
-        </w:category>
-        <w:types>
-          <w:type w:val="bbPlcHdr"/>
-        </w:types>
-        <w:behaviors>
-          <w:behavior w:val="content"/>
-        </w:behaviors>
-        <w:guid w:val="{132089B8-8956-485F-84EE-2D275663B837}"/>
-      </w:docPartPr>
-      <w:docPartBody>
-        <w:p>
-          <w:pPr>
-            <w:pStyle w:val="D89A1F2538A049EA8CCBE5DD7B139DE7"/>
-          </w:pPr>
-          <w:r>
-            <w:t>Row Head</w:t>
-          </w:r>
-        </w:p>
-      </w:docPartBody>
-    </w:docPart>
-    <w:docPart>
-      <w:docPartPr>
-        <w:name w:val="35A0C08440A54586974E9375628F4356"/>
-        <w:category>
-          <w:name w:val="General"/>
-          <w:gallery w:val="placeholder"/>
-        </w:category>
-        <w:types>
-          <w:type w:val="bbPlcHdr"/>
-        </w:types>
-        <w:behaviors>
-          <w:behavior w:val="content"/>
-        </w:behaviors>
-        <w:guid w:val="{D0EB35DC-06F1-4C17-A4D0-BBBC4DB11A87}"/>
-      </w:docPartPr>
-      <w:docPartBody>
-        <w:p>
-          <w:pPr>
-            <w:pStyle w:val="35A0C08440A54586974E9375628F4356"/>
-          </w:pPr>
-          <w:r>
-            <w:t>123</w:t>
-          </w:r>
-        </w:p>
-      </w:docPartBody>
-    </w:docPart>
-    <w:docPart>
-      <w:docPartPr>
-        <w:name w:val="EA83FE7FF5CA481182283B8315AB04FF"/>
-        <w:category>
-          <w:name w:val="General"/>
-          <w:gallery w:val="placeholder"/>
-        </w:category>
-        <w:types>
-          <w:type w:val="bbPlcHdr"/>
-        </w:types>
-        <w:behaviors>
-          <w:behavior w:val="content"/>
-        </w:behaviors>
-        <w:guid w:val="{A50313D1-B80F-4BA7-9949-CD5289615CE9}"/>
-      </w:docPartPr>
-      <w:docPartBody>
-        <w:p>
-          <w:pPr>
-            <w:pStyle w:val="EA83FE7FF5CA481182283B8315AB04FF"/>
-          </w:pPr>
-          <w:r>
-            <w:t>123</w:t>
-          </w:r>
-        </w:p>
-      </w:docPartBody>
-    </w:docPart>
-    <w:docPart>
-      <w:docPartPr>
-        <w:name w:val="5251CC79613940DDB205730B2E116FE0"/>
-        <w:category>
-          <w:name w:val="General"/>
-          <w:gallery w:val="placeholder"/>
-        </w:category>
-        <w:types>
-          <w:type w:val="bbPlcHdr"/>
-        </w:types>
-        <w:behaviors>
-          <w:behavior w:val="content"/>
-        </w:behaviors>
-        <w:guid w:val="{89C2FA48-82DD-4147-8A93-1BAD180FF2EC}"/>
-      </w:docPartPr>
-      <w:docPartBody>
-        <w:p>
-          <w:pPr>
-            <w:pStyle w:val="5251CC79613940DDB205730B2E116FE0"/>
-          </w:pPr>
-          <w:r>
-            <w:t>123</w:t>
-          </w:r>
-        </w:p>
-      </w:docPartBody>
-    </w:docPart>
-    <w:docPart>
-      <w:docPartPr>
-        <w:name w:val="FECF62ECACB64DDB8A961D4971550063"/>
-        <w:category>
-          <w:name w:val="General"/>
-          <w:gallery w:val="placeholder"/>
-        </w:category>
-        <w:types>
-          <w:type w:val="bbPlcHdr"/>
-        </w:types>
-        <w:behaviors>
-          <w:behavior w:val="content"/>
-        </w:behaviors>
-        <w:guid w:val="{235498A7-0B97-4FA4-BC2B-058E7C1844B0}"/>
-      </w:docPartPr>
-      <w:docPartBody>
-        <w:p>
-          <w:pPr>
-            <w:pStyle w:val="FECF62ECACB64DDB8A961D4971550063"/>
-          </w:pPr>
-          <w:r>
-            <w:t>123</w:t>
-          </w:r>
-        </w:p>
-      </w:docPartBody>
-    </w:docPart>
-    <w:docPart>
-      <w:docPartPr>
-        <w:name w:val="4C1C98E652364BFFA6CC8A68449B11EA"/>
-        <w:category>
-          <w:name w:val="General"/>
-          <w:gallery w:val="placeholder"/>
-        </w:category>
-        <w:types>
-          <w:type w:val="bbPlcHdr"/>
-        </w:types>
-        <w:behaviors>
-          <w:behavior w:val="content"/>
-        </w:behaviors>
-        <w:guid w:val="{8EE0C34F-EFF9-47AF-8E7C-12DE9DAA8B8F}"/>
-      </w:docPartPr>
-      <w:docPartBody>
-        <w:p>
-          <w:pPr>
-            <w:pStyle w:val="4C1C98E652364BFFA6CC8A68449B11EA"/>
-          </w:pPr>
-          <w:r>
-            <w:t>Row Head</w:t>
-          </w:r>
-        </w:p>
-      </w:docPartBody>
-    </w:docPart>
-    <w:docPart>
-      <w:docPartPr>
-        <w:name w:val="27054963711C4864BA9994C89C844BCF"/>
-        <w:category>
-          <w:name w:val="General"/>
-          <w:gallery w:val="placeholder"/>
-        </w:category>
-        <w:types>
-          <w:type w:val="bbPlcHdr"/>
-        </w:types>
-        <w:behaviors>
-          <w:behavior w:val="content"/>
-        </w:behaviors>
-        <w:guid w:val="{2480C62D-9E4F-4BBB-AA6F-EAF05A276ACB}"/>
-      </w:docPartPr>
-      <w:docPartBody>
-        <w:p>
-          <w:pPr>
-            <w:pStyle w:val="27054963711C4864BA9994C89C844BCF"/>
-          </w:pPr>
-          <w:r>
-            <w:t>456</w:t>
-          </w:r>
-        </w:p>
-      </w:docPartBody>
-    </w:docPart>
-    <w:docPart>
-      <w:docPartPr>
-        <w:name w:val="A4193E2C45C947CAAA83A0441D765CB0"/>
-        <w:category>
-          <w:name w:val="General"/>
-          <w:gallery w:val="placeholder"/>
-        </w:category>
-        <w:types>
-          <w:type w:val="bbPlcHdr"/>
-        </w:types>
-        <w:behaviors>
-          <w:behavior w:val="content"/>
-        </w:behaviors>
-        <w:guid w:val="{97AEEDC2-8EDF-400A-8A3F-4727B980AD39}"/>
-      </w:docPartPr>
-      <w:docPartBody>
-        <w:p>
-          <w:pPr>
-            <w:pStyle w:val="A4193E2C45C947CAAA83A0441D765CB0"/>
-          </w:pPr>
-          <w:r>
-            <w:t>456</w:t>
-          </w:r>
-        </w:p>
-      </w:docPartBody>
-    </w:docPart>
-    <w:docPart>
-      <w:docPartPr>
-        <w:name w:val="B3BE2CD8CE744A7EB0D7F46F663A166F"/>
-        <w:category>
-          <w:name w:val="General"/>
-          <w:gallery w:val="placeholder"/>
-        </w:category>
-        <w:types>
-          <w:type w:val="bbPlcHdr"/>
-        </w:types>
-        <w:behaviors>
-          <w:behavior w:val="content"/>
-        </w:behaviors>
-        <w:guid w:val="{930A961E-CCB9-4575-A3F2-557E5CA8BBDA}"/>
-      </w:docPartPr>
-      <w:docPartBody>
-        <w:p>
-          <w:pPr>
-            <w:pStyle w:val="B3BE2CD8CE744A7EB0D7F46F663A166F"/>
-          </w:pPr>
-          <w:r>
-            <w:t>456</w:t>
-          </w:r>
-        </w:p>
-      </w:docPartBody>
-    </w:docPart>
-    <w:docPart>
-      <w:docPartPr>
-        <w:name w:val="915C1140DB13413AA16B9EB4484AD3C7"/>
-        <w:category>
-          <w:name w:val="General"/>
-          <w:gallery w:val="placeholder"/>
-        </w:category>
-        <w:types>
-          <w:type w:val="bbPlcHdr"/>
-        </w:types>
-        <w:behaviors>
-          <w:behavior w:val="content"/>
-        </w:behaviors>
-        <w:guid w:val="{D38CC1CA-26C8-446D-A5E4-507014D85CC1}"/>
-      </w:docPartPr>
-      <w:docPartBody>
-        <w:p>
-          <w:pPr>
-            <w:pStyle w:val="915C1140DB13413AA16B9EB4484AD3C7"/>
-          </w:pPr>
-          <w:r>
-            <w:t>456</w:t>
-          </w:r>
-        </w:p>
-      </w:docPartBody>
-    </w:docPart>
-    <w:docPart>
-      <w:docPartPr>
-        <w:name w:val="975F21CC5A534FD3A77DDF471B3B54C4"/>
-        <w:category>
-          <w:name w:val="General"/>
-          <w:gallery w:val="placeholder"/>
-        </w:category>
-        <w:types>
-          <w:type w:val="bbPlcHdr"/>
-        </w:types>
-        <w:behaviors>
-          <w:behavior w:val="content"/>
-        </w:behaviors>
-        <w:guid w:val="{E0F4FA79-7FF9-4879-983E-F42DA96E7EBF}"/>
-      </w:docPartPr>
-      <w:docPartBody>
-        <w:p>
-          <w:pPr>
-            <w:pStyle w:val="975F21CC5A534FD3A77DDF471B3B54C4"/>
-          </w:pPr>
-          <w:r>
-            <w:t>Row Head</w:t>
-          </w:r>
-        </w:p>
-      </w:docPartBody>
-    </w:docPart>
-    <w:docPart>
-      <w:docPartPr>
-        <w:name w:val="94CFF0B5D70642369E22D4BF86FB5AFF"/>
-        <w:category>
-          <w:name w:val="General"/>
-          <w:gallery w:val="placeholder"/>
-        </w:category>
-        <w:types>
-          <w:type w:val="bbPlcHdr"/>
-        </w:types>
-        <w:behaviors>
-          <w:behavior w:val="content"/>
-        </w:behaviors>
-        <w:guid w:val="{596F1E8A-FE67-4F24-86F6-7761F814B97A}"/>
-      </w:docPartPr>
-      <w:docPartBody>
-        <w:p>
-          <w:pPr>
-            <w:pStyle w:val="94CFF0B5D70642369E22D4BF86FB5AFF"/>
-          </w:pPr>
-          <w:r>
-            <w:t>789</w:t>
-          </w:r>
-        </w:p>
-      </w:docPartBody>
-    </w:docPart>
-    <w:docPart>
-      <w:docPartPr>
-        <w:name w:val="9671DCC2A0484C55A50B49ACF379A0EB"/>
-        <w:category>
-          <w:name w:val="General"/>
-          <w:gallery w:val="placeholder"/>
-        </w:category>
-        <w:types>
-          <w:type w:val="bbPlcHdr"/>
-        </w:types>
-        <w:behaviors>
-          <w:behavior w:val="content"/>
-        </w:behaviors>
-        <w:guid w:val="{F1E88038-0DC3-4796-983F-4C6D6A9D05CD}"/>
-      </w:docPartPr>
-      <w:docPartBody>
-        <w:p>
-          <w:pPr>
-            <w:pStyle w:val="9671DCC2A0484C55A50B49ACF379A0EB"/>
-          </w:pPr>
-          <w:r>
-            <w:t>789</w:t>
-          </w:r>
-        </w:p>
-      </w:docPartBody>
-    </w:docPart>
-    <w:docPart>
-      <w:docPartPr>
-        <w:name w:val="F5994B495C33420A9EA9F71D65AF7066"/>
-        <w:category>
-          <w:name w:val="General"/>
-          <w:gallery w:val="placeholder"/>
-        </w:category>
-        <w:types>
-          <w:type w:val="bbPlcHdr"/>
-        </w:types>
-        <w:behaviors>
-          <w:behavior w:val="content"/>
-        </w:behaviors>
-        <w:guid w:val="{45838FEB-4C60-422D-AC50-F7FD741128A4}"/>
-      </w:docPartPr>
-      <w:docPartBody>
-        <w:p>
-          <w:pPr>
-            <w:pStyle w:val="F5994B495C33420A9EA9F71D65AF7066"/>
-          </w:pPr>
-          <w:r>
-            <w:t>789</w:t>
-          </w:r>
-        </w:p>
-      </w:docPartBody>
-    </w:docPart>
-    <w:docPart>
-      <w:docPartPr>
-        <w:name w:val="F78073D3F3E64203BA81A51F8A69D254"/>
-        <w:category>
-          <w:name w:val="General"/>
-          <w:gallery w:val="placeholder"/>
-        </w:category>
-        <w:types>
-          <w:type w:val="bbPlcHdr"/>
-        </w:types>
-        <w:behaviors>
-          <w:behavior w:val="content"/>
-        </w:behaviors>
-        <w:guid w:val="{4D7C0B65-A9DC-4BBC-9A12-77FF4B193BAA}"/>
-      </w:docPartPr>
-      <w:docPartBody>
-        <w:p>
-          <w:pPr>
-            <w:pStyle w:val="F78073D3F3E64203BA81A51F8A69D254"/>
-          </w:pPr>
-          <w:r>
-            <w:t>789</w:t>
-          </w:r>
-        </w:p>
-      </w:docPartBody>
-    </w:docPart>
-    <w:docPart>
-      <w:docPartPr>
-        <w:name w:val="4BC20A3038964B559A32A461F802F5A7"/>
-        <w:category>
-          <w:name w:val="General"/>
-          <w:gallery w:val="placeholder"/>
-        </w:category>
-        <w:types>
-          <w:type w:val="bbPlcHdr"/>
-        </w:types>
-        <w:behaviors>
-          <w:behavior w:val="content"/>
-        </w:behaviors>
-        <w:guid w:val="{23D8942D-8443-4A46-86B0-B671403E818F}"/>
-      </w:docPartPr>
-      <w:docPartBody>
-        <w:p>
-          <w:pPr>
-            <w:pStyle w:val="4BC20A3038964B559A32A461F802F5A7"/>
-          </w:pPr>
-          <w:r>
-            <w:t>Row Head</w:t>
-          </w:r>
-        </w:p>
-      </w:docPartBody>
-    </w:docPart>
-    <w:docPart>
-      <w:docPartPr>
-        <w:name w:val="FA3CB0FD93F74869AD4DF5956CB2D523"/>
-        <w:category>
-          <w:name w:val="General"/>
-          <w:gallery w:val="placeholder"/>
-        </w:category>
-        <w:types>
-          <w:type w:val="bbPlcHdr"/>
-        </w:types>
-        <w:behaviors>
-          <w:behavior w:val="content"/>
-        </w:behaviors>
-        <w:guid w:val="{5D470D9D-1E23-452C-8FAD-73C1A2D1EFB6}"/>
-      </w:docPartPr>
-      <w:docPartBody>
-        <w:p>
-          <w:pPr>
-            <w:pStyle w:val="FA3CB0FD93F74869AD4DF5956CB2D523"/>
-          </w:pPr>
-          <w:r>
-            <w:t>123</w:t>
-          </w:r>
-        </w:p>
-      </w:docPartBody>
-    </w:docPart>
-    <w:docPart>
-      <w:docPartPr>
-        <w:name w:val="3A2B4D446C9B4566A4B1989801A95D49"/>
-        <w:category>
-          <w:name w:val="General"/>
-          <w:gallery w:val="placeholder"/>
-        </w:category>
-        <w:types>
-          <w:type w:val="bbPlcHdr"/>
-        </w:types>
-        <w:behaviors>
-          <w:behavior w:val="content"/>
-        </w:behaviors>
-        <w:guid w:val="{D6B05E53-A975-477D-B63C-F7AE99253287}"/>
-      </w:docPartPr>
-      <w:docPartBody>
-        <w:p>
-          <w:pPr>
-            <w:pStyle w:val="3A2B4D446C9B4566A4B1989801A95D49"/>
-          </w:pPr>
-          <w:r>
-            <w:t>123</w:t>
-          </w:r>
-        </w:p>
-      </w:docPartBody>
-    </w:docPart>
-    <w:docPart>
-      <w:docPartPr>
-        <w:name w:val="BCDBE41DD7814E4FA244CFB5E6502F60"/>
-        <w:category>
-          <w:name w:val="General"/>
-          <w:gallery w:val="placeholder"/>
-        </w:category>
-        <w:types>
-          <w:type w:val="bbPlcHdr"/>
-        </w:types>
-        <w:behaviors>
-          <w:behavior w:val="content"/>
-        </w:behaviors>
-        <w:guid w:val="{F54FEF16-D7BD-4562-92F8-D15BBE673C99}"/>
-      </w:docPartPr>
-      <w:docPartBody>
-        <w:p>
-          <w:pPr>
-            <w:pStyle w:val="BCDBE41DD7814E4FA244CFB5E6502F60"/>
-          </w:pPr>
-          <w:r>
-            <w:t>123</w:t>
-          </w:r>
-        </w:p>
-      </w:docPartBody>
-    </w:docPart>
-    <w:docPart>
-      <w:docPartPr>
-        <w:name w:val="CF4E6BA44AB8427085D93CE76A783258"/>
-        <w:category>
-          <w:name w:val="General"/>
-          <w:gallery w:val="placeholder"/>
-        </w:category>
-        <w:types>
-          <w:type w:val="bbPlcHdr"/>
-        </w:types>
-        <w:behaviors>
-          <w:behavior w:val="content"/>
-        </w:behaviors>
-        <w:guid w:val="{E530A63E-6827-41B8-A783-DA2D30FF58BC}"/>
-      </w:docPartPr>
-      <w:docPartBody>
-        <w:p>
-          <w:pPr>
-            <w:pStyle w:val="CF4E6BA44AB8427085D93CE76A783258"/>
-          </w:pPr>
-          <w:r>
-            <w:t>123</w:t>
-          </w:r>
-        </w:p>
-      </w:docPartBody>
-    </w:docPart>
-    <w:docPart>
-      <w:docPartPr>
-        <w:name w:val="D1425C5700C24BC395ABDE2CFA67373C"/>
-        <w:category>
-          <w:name w:val="General"/>
-          <w:gallery w:val="placeholder"/>
-        </w:category>
-        <w:types>
-          <w:type w:val="bbPlcHdr"/>
-        </w:types>
-        <w:behaviors>
-          <w:behavior w:val="content"/>
-        </w:behaviors>
-        <w:guid w:val="{30890117-D283-47FA-95C6-524B668C28B1}"/>
-      </w:docPartPr>
-      <w:docPartBody>
-        <w:p>
-          <w:pPr>
-            <w:pStyle w:val="D1425C5700C24BC395ABDE2CFA67373C"/>
-          </w:pPr>
-          <w:r>
-            <w:t>Row Head</w:t>
-          </w:r>
-        </w:p>
-      </w:docPartBody>
-    </w:docPart>
-    <w:docPart>
-      <w:docPartPr>
-        <w:name w:val="E98E36FBB8494887825632DACCBE1E61"/>
-        <w:category>
-          <w:name w:val="General"/>
-          <w:gallery w:val="placeholder"/>
-        </w:category>
-        <w:types>
-          <w:type w:val="bbPlcHdr"/>
-        </w:types>
-        <w:behaviors>
-          <w:behavior w:val="content"/>
-        </w:behaviors>
-        <w:guid w:val="{9BED74FB-AAAD-425C-8DAC-431E7C01A113}"/>
-      </w:docPartPr>
-      <w:docPartBody>
-        <w:p>
-          <w:pPr>
-            <w:pStyle w:val="E98E36FBB8494887825632DACCBE1E61"/>
-          </w:pPr>
-          <w:r>
-            <w:t>456</w:t>
-          </w:r>
-        </w:p>
-      </w:docPartBody>
-    </w:docPart>
-    <w:docPart>
-      <w:docPartPr>
-        <w:name w:val="EA171503D02C48CFB9E0FCA7EF40E9B3"/>
-        <w:category>
-          <w:name w:val="General"/>
-          <w:gallery w:val="placeholder"/>
-        </w:category>
-        <w:types>
-          <w:type w:val="bbPlcHdr"/>
-        </w:types>
-        <w:behaviors>
-          <w:behavior w:val="content"/>
-        </w:behaviors>
-        <w:guid w:val="{5DF14FED-865F-4A88-8F32-EBE8F490D160}"/>
-      </w:docPartPr>
-      <w:docPartBody>
-        <w:p>
-          <w:pPr>
-            <w:pStyle w:val="EA171503D02C48CFB9E0FCA7EF40E9B3"/>
-          </w:pPr>
-          <w:r>
-            <w:t>456</w:t>
-          </w:r>
-        </w:p>
-      </w:docPartBody>
-    </w:docPart>
-    <w:docPart>
-      <w:docPartPr>
-        <w:name w:val="86C543219B07482FAC54192DAFF89A0F"/>
-        <w:category>
-          <w:name w:val="General"/>
-          <w:gallery w:val="placeholder"/>
-        </w:category>
-        <w:types>
-          <w:type w:val="bbPlcHdr"/>
-        </w:types>
-        <w:behaviors>
-          <w:behavior w:val="content"/>
-        </w:behaviors>
-        <w:guid w:val="{4B725F32-EA92-448E-A592-48496F252CCB}"/>
-      </w:docPartPr>
-      <w:docPartBody>
-        <w:p>
-          <w:pPr>
-            <w:pStyle w:val="86C543219B07482FAC54192DAFF89A0F"/>
-          </w:pPr>
-          <w:r>
-            <w:t>456</w:t>
-          </w:r>
-        </w:p>
-      </w:docPartBody>
-    </w:docPart>
-    <w:docPart>
-      <w:docPartPr>
-        <w:name w:val="4E40C439DD6C4FB182953103BFB5A02D"/>
-        <w:category>
-          <w:name w:val="General"/>
-          <w:gallery w:val="placeholder"/>
-        </w:category>
-        <w:types>
-          <w:type w:val="bbPlcHdr"/>
-        </w:types>
-        <w:behaviors>
-          <w:behavior w:val="content"/>
-        </w:behaviors>
-        <w:guid w:val="{D315EEFA-45C8-4FD5-AD95-B5C917DFB852}"/>
-      </w:docPartPr>
-      <w:docPartBody>
-        <w:p>
-          <w:pPr>
-            <w:pStyle w:val="4E40C439DD6C4FB182953103BFB5A02D"/>
-          </w:pPr>
-          <w:r>
-            <w:t>456</w:t>
-          </w:r>
-        </w:p>
-      </w:docPartBody>
-    </w:docPart>
-    <w:docPart>
-      <w:docPartPr>
-        <w:name w:val="13DBF4448E57438F8F0B0439E222594E"/>
-        <w:category>
-          <w:name w:val="General"/>
-          <w:gallery w:val="placeholder"/>
-        </w:category>
-        <w:types>
-          <w:type w:val="bbPlcHdr"/>
-        </w:types>
-        <w:behaviors>
-          <w:behavior w:val="content"/>
-        </w:behaviors>
-        <w:guid w:val="{67DDCC56-C81A-406D-85DB-425F1AA26D59}"/>
-      </w:docPartPr>
-      <w:docPartBody>
-        <w:p>
-          <w:pPr>
-            <w:pStyle w:val="13DBF4448E57438F8F0B0439E222594E"/>
-          </w:pPr>
-          <w:r>
-            <w:t>Row Head</w:t>
-          </w:r>
-        </w:p>
-      </w:docPartBody>
-    </w:docPart>
-    <w:docPart>
-      <w:docPartPr>
-        <w:name w:val="A46A96E9B1A94C4D8286080045C2F0B1"/>
-        <w:category>
-          <w:name w:val="General"/>
-          <w:gallery w:val="placeholder"/>
-        </w:category>
-        <w:types>
-          <w:type w:val="bbPlcHdr"/>
-        </w:types>
-        <w:behaviors>
-          <w:behavior w:val="content"/>
-        </w:behaviors>
-        <w:guid w:val="{1436BA78-5D20-4053-818D-69BB98202011}"/>
-      </w:docPartPr>
-      <w:docPartBody>
-        <w:p>
-          <w:pPr>
-            <w:pStyle w:val="A46A96E9B1A94C4D8286080045C2F0B1"/>
-          </w:pPr>
-          <w:r>
-            <w:t>789</w:t>
-          </w:r>
-        </w:p>
-      </w:docPartBody>
-    </w:docPart>
-    <w:docPart>
-      <w:docPartPr>
-        <w:name w:val="532D987660594FD8A4DC44AD140DDE3B"/>
-        <w:category>
-          <w:name w:val="General"/>
-          <w:gallery w:val="placeholder"/>
-        </w:category>
-        <w:types>
-          <w:type w:val="bbPlcHdr"/>
-        </w:types>
-        <w:behaviors>
-          <w:behavior w:val="content"/>
-        </w:behaviors>
-        <w:guid w:val="{0996D07D-CCCB-4A4C-8499-B1DE0D89CF49}"/>
-      </w:docPartPr>
-      <w:docPartBody>
-        <w:p>
-          <w:pPr>
-            <w:pStyle w:val="532D987660594FD8A4DC44AD140DDE3B"/>
-          </w:pPr>
-          <w:r>
-            <w:t>789</w:t>
-          </w:r>
-        </w:p>
-      </w:docPartBody>
-    </w:docPart>
-    <w:docPart>
-      <w:docPartPr>
-        <w:name w:val="7D5334E5EFA9400387E5D838BEC04557"/>
-        <w:category>
-          <w:name w:val="General"/>
-          <w:gallery w:val="placeholder"/>
-        </w:category>
-        <w:types>
-          <w:type w:val="bbPlcHdr"/>
-        </w:types>
-        <w:behaviors>
-          <w:behavior w:val="content"/>
-        </w:behaviors>
-        <w:guid w:val="{B23073DE-2AEA-4812-BFAE-6647347BE1DF}"/>
-      </w:docPartPr>
-      <w:docPartBody>
-        <w:p>
-          <w:pPr>
-            <w:pStyle w:val="7D5334E5EFA9400387E5D838BEC04557"/>
-          </w:pPr>
-          <w:r>
-            <w:t>789</w:t>
-          </w:r>
-        </w:p>
-      </w:docPartBody>
-    </w:docPart>
-    <w:docPart>
-      <w:docPartPr>
-        <w:name w:val="6001DE5E12A640F78F202602908A2974"/>
-        <w:category>
-          <w:name w:val="General"/>
-          <w:gallery w:val="placeholder"/>
-        </w:category>
-        <w:types>
-          <w:type w:val="bbPlcHdr"/>
-        </w:types>
-        <w:behaviors>
-          <w:behavior w:val="content"/>
-        </w:behaviors>
-        <w:guid w:val="{42D20A7C-CEAC-4419-BDBD-8CCF8EBBAD29}"/>
-      </w:docPartPr>
-      <w:docPartBody>
-        <w:p>
-          <w:pPr>
-            <w:pStyle w:val="6001DE5E12A640F78F202602908A2974"/>
-          </w:pPr>
-          <w:r>
-            <w:t>789</w:t>
-          </w:r>
-        </w:p>
-      </w:docPartBody>
-    </w:docPart>
-    <w:docPart>
-      <w:docPartPr>
-        <w:name w:val="55EB642981CE43DB82DE6B16DE6F40E9"/>
-        <w:category>
-          <w:name w:val="General"/>
-          <w:gallery w:val="placeholder"/>
-        </w:category>
-        <w:types>
-          <w:type w:val="bbPlcHdr"/>
-        </w:types>
-        <w:behaviors>
-          <w:behavior w:val="content"/>
-        </w:behaviors>
-        <w:guid w:val="{B6AA3916-17CE-48A4-B65D-34B8719632C1}"/>
-      </w:docPartPr>
-      <w:docPartBody>
-        <w:p>
-          <w:pPr>
-            <w:pStyle w:val="55EB642981CE43DB82DE6B16DE6F40E9"/>
-          </w:pPr>
-          <w:r>
-            <w:t>Place all tables for your paper in a tables section, following references (and, if applicable, footnotes). Start a new page for each table, include a table number and table title for each, as shown on this page. All explanatory text appears in a table note that follows the table, such as this one. Use the Table/Figure style, available on the Home tab, in the Styles gallery, to get the spacing between table and note. Tables in APA format can use single or 1.5-line spacing. Include a heading for every row and column, even if the content seems obvious. A table style has been setup for this template that fits APA guidelines. To insert a table, on the Insert tab, click Table.</w:t>
-          </w:r>
-        </w:p>
-      </w:docPartBody>
-    </w:docPart>
   </w:docParts>
 </w:glossaryDocument>
 </file>
@@ -6116,6 +3680,7 @@
     <w:rsidRoot w:val="00526971"/>
     <w:rsid w:val="00060F4E"/>
     <w:rsid w:val="000E768B"/>
+    <w:rsid w:val="002013B1"/>
     <w:rsid w:val="003055AB"/>
     <w:rsid w:val="00526971"/>
     <w:rsid w:val="00DE1155"/>
@@ -7174,7 +4739,7 @@
 </file>
 
 <file path=customXml/itemProps2.xml><?xml version="1.0" encoding="utf-8"?>
-<ds:datastoreItem xmlns:ds="http://schemas.openxmlformats.org/officeDocument/2006/customXml" ds:itemID="{AFB2CFA9-82DB-4025-9C77-F9ACFA32114E}">
+<ds:datastoreItem xmlns:ds="http://schemas.openxmlformats.org/officeDocument/2006/customXml" ds:itemID="{57698933-4160-4E3C-BBA7-6F9A33D16A60}">
   <ds:schemaRefs>
     <ds:schemaRef ds:uri="http://schemas.openxmlformats.org/officeDocument/2006/bibliography"/>
   </ds:schemaRefs>

</xml_diff>